<commit_message>
Giải thích các lệnh từ 1.1 đến 1.31
</commit_message>
<xml_diff>
--- a/Báo cáo thực hành - Docker.docx
+++ b/Báo cáo thực hành - Docker.docx
@@ -132,7 +132,7 @@
                     <pic:cNvPicPr/>
                   </pic:nvPicPr>
                   <pic:blipFill>
-                    <a:blip r:embed="rId5"/>
+                    <a:blip r:embed="rId6"/>
                     <a:stretch>
                       <a:fillRect/>
                     </a:stretch>
@@ -155,6 +155,36 @@
     </w:p>
     <w:p>
       <w:pPr>
+        <w:jc w:val="left"/>
+      </w:pPr>
+      <w:r>
+        <w:rPr>
+          <w:b/>
+          <w:bCs/>
+        </w:rPr>
+        <w:t>Mô tả :</w:t>
+      </w:r>
+      <w:r>
+        <w:t xml:space="preserve"> Kiểm tra phiên bản của Docker hiện đang được cài đặt trên hệ thống.</w:t>
+      </w:r>
+    </w:p>
+    <w:p>
+      <w:pPr>
+        <w:jc w:val="left"/>
+      </w:pPr>
+      <w:r>
+        <w:rPr>
+          <w:b/>
+          <w:bCs/>
+        </w:rPr>
+        <w:t>Kết quả :</w:t>
+      </w:r>
+      <w:r>
+        <w:t xml:space="preserve"> Hiển thị phiên bản Docker </w:t>
+      </w:r>
+    </w:p>
+    <w:p>
+      <w:pPr>
         <w:pStyle w:val="Heading2"/>
       </w:pPr>
       <w:r>
@@ -183,7 +213,7 @@
                     <pic:cNvPicPr/>
                   </pic:nvPicPr>
                   <pic:blipFill>
-                    <a:blip r:embed="rId6"/>
+                    <a:blip r:embed="rId7"/>
                     <a:stretch>
                       <a:fillRect/>
                     </a:stretch>
@@ -205,6 +235,52 @@
       </w:r>
     </w:p>
     <w:p>
+      <w:r>
+        <w:rPr>
+          <w:b/>
+          <w:bCs/>
+        </w:rPr>
+        <w:t>Mô tả :</w:t>
+      </w:r>
+      <w:r>
+        <w:t xml:space="preserve"> Chạy một container từ image hello-world. Đây là một image đơn giản dùng để kiểm tra xem Docker có hoạt động đúng không.</w:t>
+      </w:r>
+    </w:p>
+    <w:p>
+      <w:pPr>
+        <w:rPr>
+          <w:b/>
+          <w:bCs/>
+        </w:rPr>
+      </w:pPr>
+      <w:r>
+        <w:rPr>
+          <w:b/>
+          <w:bCs/>
+        </w:rPr>
+        <w:t>Quá trình :</w:t>
+      </w:r>
+    </w:p>
+    <w:p>
+      <w:pPr>
+        <w:ind w:firstLine="720"/>
+      </w:pPr>
+      <w:r>
+        <w:t>Nếu image hello-world chưa tồn tại cục bộ, Docker sẽ tải nó từ Docker Hub.</w:t>
+      </w:r>
+    </w:p>
+    <w:p>
+      <w:pPr>
+        <w:ind w:firstLine="576"/>
+      </w:pPr>
+      <w:r>
+        <w:t xml:space="preserve">  </w:t>
+      </w:r>
+      <w:r>
+        <w:t>Sau đó, container sẽ chạy và in ra thông báo "Hello from Docker!".</w:t>
+      </w:r>
+    </w:p>
+    <w:p>
       <w:pPr>
         <w:pStyle w:val="Heading2"/>
       </w:pPr>
@@ -233,7 +309,7 @@
                     <pic:cNvPicPr/>
                   </pic:nvPicPr>
                   <pic:blipFill>
-                    <a:blip r:embed="rId7"/>
+                    <a:blip r:embed="rId8"/>
                     <a:stretch>
                       <a:fillRect/>
                     </a:stretch>
@@ -255,6 +331,31 @@
       </w:r>
     </w:p>
     <w:p>
+      <w:r>
+        <w:rPr>
+          <w:b/>
+          <w:bCs/>
+        </w:rPr>
+        <w:lastRenderedPageBreak/>
+        <w:t>Mô tả :</w:t>
+      </w:r>
+      <w:r>
+        <w:t xml:space="preserve"> Tải xuống (pull) image nginx từ Docker Hub mà không chạy nó.</w:t>
+      </w:r>
+    </w:p>
+    <w:p>
+      <w:r>
+        <w:rPr>
+          <w:b/>
+          <w:bCs/>
+        </w:rPr>
+        <w:t>Kết quả :</w:t>
+      </w:r>
+      <w:r>
+        <w:t xml:space="preserve"> Image nginx sẽ được lưu trữ cục bộ trên máy tính của bạn.</w:t>
+      </w:r>
+    </w:p>
+    <w:p>
       <w:pPr>
         <w:pStyle w:val="Heading2"/>
       </w:pPr>
@@ -284,7 +385,7 @@
                     <pic:cNvPicPr/>
                   </pic:nvPicPr>
                   <pic:blipFill>
-                    <a:blip r:embed="rId8"/>
+                    <a:blip r:embed="rId9"/>
                     <a:stretch>
                       <a:fillRect/>
                     </a:stretch>
@@ -306,11 +407,34 @@
       </w:r>
     </w:p>
     <w:p>
+      <w:r>
+        <w:rPr>
+          <w:b/>
+          <w:bCs/>
+        </w:rPr>
+        <w:t>Mô tả :</w:t>
+      </w:r>
+      <w:r>
+        <w:t xml:space="preserve"> Liệt kê tất cả các Docker images hiện có trên hệ thống.</w:t>
+      </w:r>
+    </w:p>
+    <w:p>
+      <w:r>
+        <w:rPr>
+          <w:b/>
+          <w:bCs/>
+        </w:rPr>
+        <w:t>Kết quả :</w:t>
+      </w:r>
+      <w:r>
+        <w:t xml:space="preserve"> Hiển thị danh sách các images với thông tin như REPOSITORY, TAG, IMAGE ID, CREATED, và SIZE.</w:t>
+      </w:r>
+    </w:p>
+    <w:p>
       <w:pPr>
         <w:pStyle w:val="Heading2"/>
       </w:pPr>
       <w:r>
-        <w:lastRenderedPageBreak/>
         <w:tab/>
         <w:t>docker run -d nginx</w:t>
       </w:r>
@@ -333,7 +457,7 @@
                     <pic:cNvPicPr/>
                   </pic:nvPicPr>
                   <pic:blipFill>
-                    <a:blip r:embed="rId9"/>
+                    <a:blip r:embed="rId10"/>
                     <a:stretch>
                       <a:fillRect/>
                     </a:stretch>
@@ -355,6 +479,42 @@
       </w:r>
     </w:p>
     <w:p>
+      <w:r>
+        <w:rPr>
+          <w:b/>
+          <w:bCs/>
+        </w:rPr>
+        <w:t>Mô tả</w:t>
+      </w:r>
+      <w:r>
+        <w:t>: Chạy một container từ image nginx ở chế độ nền (detached mode).</w:t>
+      </w:r>
+    </w:p>
+    <w:p>
+      <w:r>
+        <w:rPr>
+          <w:b/>
+          <w:bCs/>
+        </w:rPr>
+        <w:t>Tham số -d :</w:t>
+      </w:r>
+      <w:r>
+        <w:t xml:space="preserve"> Container sẽ chạy ở chế độ nền mà không hiển thị log ra terminal.</w:t>
+      </w:r>
+    </w:p>
+    <w:p>
+      <w:r>
+        <w:rPr>
+          <w:b/>
+          <w:bCs/>
+        </w:rPr>
+        <w:t>Kết quả:</w:t>
+      </w:r>
+      <w:r>
+        <w:t xml:space="preserve"> Một container mới sẽ được khởi tạo và chạy ở nền.</w:t>
+      </w:r>
+    </w:p>
+    <w:p>
       <w:pPr>
         <w:pStyle w:val="Heading2"/>
       </w:pPr>
@@ -384,7 +544,7 @@
                     <pic:cNvPicPr/>
                   </pic:nvPicPr>
                   <pic:blipFill>
-                    <a:blip r:embed="rId10"/>
+                    <a:blip r:embed="rId11"/>
                     <a:stretch>
                       <a:fillRect/>
                     </a:stretch>
@@ -406,6 +566,30 @@
       </w:r>
     </w:p>
     <w:p>
+      <w:r>
+        <w:rPr>
+          <w:b/>
+          <w:bCs/>
+        </w:rPr>
+        <w:t>Mô tả:</w:t>
+      </w:r>
+      <w:r>
+        <w:t xml:space="preserve"> Liệt kê các container đang chạy hiện tại.</w:t>
+      </w:r>
+    </w:p>
+    <w:p>
+      <w:r>
+        <w:rPr>
+          <w:b/>
+          <w:bCs/>
+        </w:rPr>
+        <w:t>Kết quả:</w:t>
+      </w:r>
+      <w:r>
+        <w:t xml:space="preserve"> Hiển thị danh sách các container đang hoạt động với thông tin như CONTAINER ID, IMAGE, STATUS, PORTS, và NAMES.</w:t>
+      </w:r>
+    </w:p>
+    <w:p>
       <w:pPr>
         <w:pStyle w:val="Heading2"/>
       </w:pPr>
@@ -435,7 +619,7 @@
                     <pic:cNvPicPr/>
                   </pic:nvPicPr>
                   <pic:blipFill>
-                    <a:blip r:embed="rId11"/>
+                    <a:blip r:embed="rId12"/>
                     <a:stretch>
                       <a:fillRect/>
                     </a:stretch>
@@ -457,10 +641,35 @@
       </w:r>
     </w:p>
     <w:p>
+      <w:r>
+        <w:rPr>
+          <w:b/>
+          <w:bCs/>
+        </w:rPr>
+        <w:t>Mô tả:</w:t>
+      </w:r>
+      <w:r>
+        <w:t xml:space="preserve"> Liệt kê tất cả các container (bao gồm cả đang chạy và đã dừng).</w:t>
+      </w:r>
+    </w:p>
+    <w:p>
+      <w:r>
+        <w:rPr>
+          <w:b/>
+          <w:bCs/>
+        </w:rPr>
+        <w:t>Kết quả:</w:t>
+      </w:r>
+      <w:r>
+        <w:t xml:space="preserve"> Hiển thị danh sách đầy đủ các container trên hệ thống.</w:t>
+      </w:r>
+    </w:p>
+    <w:p>
       <w:pPr>
         <w:pStyle w:val="Heading2"/>
       </w:pPr>
       <w:r>
+        <w:lastRenderedPageBreak/>
         <w:tab/>
         <w:t>docker logs &lt;container_id&gt;</w:t>
       </w:r>
@@ -486,7 +695,7 @@
                     <pic:cNvPicPr/>
                   </pic:nvPicPr>
                   <pic:blipFill>
-                    <a:blip r:embed="rId12"/>
+                    <a:blip r:embed="rId13"/>
                     <a:stretch>
                       <a:fillRect/>
                     </a:stretch>
@@ -508,6 +717,30 @@
       </w:r>
     </w:p>
     <w:p>
+      <w:r>
+        <w:rPr>
+          <w:b/>
+          <w:bCs/>
+        </w:rPr>
+        <w:t>Mô tả:</w:t>
+      </w:r>
+      <w:r>
+        <w:t xml:space="preserve"> Xem log đầu ra của một container cụ thể (được xác định bằng &lt;container_id&gt; hoặc tên).</w:t>
+      </w:r>
+    </w:p>
+    <w:p>
+      <w:r>
+        <w:rPr>
+          <w:b/>
+          <w:bCs/>
+        </w:rPr>
+        <w:t>Kết quả:</w:t>
+      </w:r>
+      <w:r>
+        <w:t xml:space="preserve"> Hiển thị các thông điệp log mà container đã ghi lại trong quá trình hoạt động.</w:t>
+      </w:r>
+    </w:p>
+    <w:p>
       <w:pPr>
         <w:pStyle w:val="Heading2"/>
       </w:pPr>
@@ -539,7 +772,7 @@
                     <pic:cNvPicPr/>
                   </pic:nvPicPr>
                   <pic:blipFill>
-                    <a:blip r:embed="rId13"/>
+                    <a:blip r:embed="rId14"/>
                     <a:stretch>
                       <a:fillRect/>
                     </a:stretch>
@@ -561,10 +794,66 @@
       </w:r>
     </w:p>
     <w:p>
+      <w:r>
+        <w:rPr>
+          <w:b/>
+          <w:bCs/>
+        </w:rPr>
+        <w:t>Mô tả:</w:t>
+      </w:r>
+      <w:r>
+        <w:t xml:space="preserve"> Truy cập vào shell của một container đang chạy để thực hiện các lệnh tương tác.</w:t>
+      </w:r>
+    </w:p>
+    <w:p>
+      <w:pPr>
+        <w:rPr>
+          <w:b/>
+          <w:bCs/>
+        </w:rPr>
+      </w:pPr>
+      <w:r>
+        <w:rPr>
+          <w:b/>
+          <w:bCs/>
+        </w:rPr>
+        <w:t>Tham số:</w:t>
+      </w:r>
+    </w:p>
+    <w:p>
+      <w:pPr>
+        <w:ind w:firstLine="720"/>
+      </w:pPr>
+      <w:r>
+        <w:t>-it: Kết hợp giữa chế độ tương tác (-i) và thiết bị đầu cuối (-t).</w:t>
+      </w:r>
+    </w:p>
+    <w:p>
+      <w:pPr>
+        <w:ind w:firstLine="720"/>
+      </w:pPr>
+      <w:r>
+        <w:t>/bin/sh: Chỉ định shell sẽ sử dụng bên trong container.</w:t>
+      </w:r>
+    </w:p>
+    <w:p>
+      <w:r>
+        <w:rPr>
+          <w:b/>
+          <w:bCs/>
+        </w:rPr>
+        <w:t>Kết quả:</w:t>
+      </w:r>
+      <w:r>
+        <w:t xml:space="preserve"> Bạn có thể thực thi các lệnh trực tiếp trong contai</w:t>
+      </w:r>
+    </w:p>
+    <w:p>
       <w:pPr>
         <w:pStyle w:val="Heading2"/>
       </w:pPr>
       <w:r>
+        <w:lastRenderedPageBreak/>
         <w:tab/>
         <w:t>docker stop &lt;container_id&gt;</w:t>
       </w:r>
@@ -590,7 +879,7 @@
                     <pic:cNvPicPr/>
                   </pic:nvPicPr>
                   <pic:blipFill>
-                    <a:blip r:embed="rId14"/>
+                    <a:blip r:embed="rId15"/>
                     <a:stretch>
                       <a:fillRect/>
                     </a:stretch>
@@ -612,11 +901,34 @@
       </w:r>
     </w:p>
     <w:p>
+      <w:r>
+        <w:rPr>
+          <w:b/>
+          <w:bCs/>
+        </w:rPr>
+        <w:t>Mô tả:</w:t>
+      </w:r>
+      <w:r>
+        <w:t xml:space="preserve"> Dừng một container đang chạy.</w:t>
+      </w:r>
+    </w:p>
+    <w:p>
+      <w:r>
+        <w:rPr>
+          <w:b/>
+          <w:bCs/>
+        </w:rPr>
+        <w:t>Kết quả:</w:t>
+      </w:r>
+      <w:r>
+        <w:t xml:space="preserve"> Container sẽ dừng hoạt động nhưng vẫn tồn tại trên hệ thống.</w:t>
+      </w:r>
+    </w:p>
+    <w:p>
       <w:pPr>
         <w:pStyle w:val="Heading2"/>
       </w:pPr>
       <w:r>
-        <w:lastRenderedPageBreak/>
         <w:tab/>
         <w:t>docker restart &lt;container_id&gt;</w:t>
       </w:r>
@@ -642,7 +954,7 @@
                     <pic:cNvPicPr/>
                   </pic:nvPicPr>
                   <pic:blipFill>
-                    <a:blip r:embed="rId15"/>
+                    <a:blip r:embed="rId16"/>
                     <a:stretch>
                       <a:fillRect/>
                     </a:stretch>
@@ -664,6 +976,30 @@
       </w:r>
     </w:p>
     <w:p>
+      <w:r>
+        <w:rPr>
+          <w:b/>
+          <w:bCs/>
+        </w:rPr>
+        <w:t>Mô tả:</w:t>
+      </w:r>
+      <w:r>
+        <w:t xml:space="preserve"> Khởi động lại một container.</w:t>
+      </w:r>
+    </w:p>
+    <w:p>
+      <w:r>
+        <w:rPr>
+          <w:b/>
+          <w:bCs/>
+        </w:rPr>
+        <w:t>Kết quả:</w:t>
+      </w:r>
+      <w:r>
+        <w:t xml:space="preserve"> Container sẽ được dừng và khởi động lại ngay lập tức.</w:t>
+      </w:r>
+    </w:p>
+    <w:p>
       <w:pPr>
         <w:pStyle w:val="Heading2"/>
       </w:pPr>
@@ -693,7 +1029,7 @@
                     <pic:cNvPicPr/>
                   </pic:nvPicPr>
                   <pic:blipFill>
-                    <a:blip r:embed="rId16"/>
+                    <a:blip r:embed="rId17"/>
                     <a:stretch>
                       <a:fillRect/>
                     </a:stretch>
@@ -715,10 +1051,35 @@
       </w:r>
     </w:p>
     <w:p>
+      <w:r>
+        <w:rPr>
+          <w:b/>
+          <w:bCs/>
+        </w:rPr>
+        <w:t>Mô tả:</w:t>
+      </w:r>
+      <w:r>
+        <w:t xml:space="preserve"> Xóa một container đã dừng.</w:t>
+      </w:r>
+    </w:p>
+    <w:p>
+      <w:r>
+        <w:rPr>
+          <w:b/>
+          <w:bCs/>
+        </w:rPr>
+        <w:t>Kết quả:</w:t>
+      </w:r>
+      <w:r>
+        <w:t xml:space="preserve"> Container bị xóa hoàn toàn khỏi hệ thống.</w:t>
+      </w:r>
+    </w:p>
+    <w:p>
       <w:pPr>
         <w:pStyle w:val="Heading2"/>
       </w:pPr>
       <w:r>
+        <w:lastRenderedPageBreak/>
         <w:tab/>
         <w:t>docker container prune</w:t>
       </w:r>
@@ -744,7 +1105,7 @@
                     <pic:cNvPicPr/>
                   </pic:nvPicPr>
                   <pic:blipFill>
-                    <a:blip r:embed="rId17"/>
+                    <a:blip r:embed="rId18"/>
                     <a:stretch>
                       <a:fillRect/>
                     </a:stretch>
@@ -766,6 +1127,30 @@
       </w:r>
     </w:p>
     <w:p>
+      <w:r>
+        <w:rPr>
+          <w:b/>
+          <w:bCs/>
+        </w:rPr>
+        <w:t>Mô tả:</w:t>
+      </w:r>
+      <w:r>
+        <w:t xml:space="preserve"> Xóa tất cả các container đã dừng.</w:t>
+      </w:r>
+    </w:p>
+    <w:p>
+      <w:r>
+        <w:rPr>
+          <w:b/>
+          <w:bCs/>
+        </w:rPr>
+        <w:t>Kết quả:</w:t>
+      </w:r>
+      <w:r>
+        <w:t xml:space="preserve"> Giải phóng tài nguyên bằng cách xóa các container không còn cần thiết.</w:t>
+      </w:r>
+    </w:p>
+    <w:p>
       <w:pPr>
         <w:pStyle w:val="Heading2"/>
       </w:pPr>
@@ -795,7 +1180,7 @@
                     <pic:cNvPicPr/>
                   </pic:nvPicPr>
                   <pic:blipFill>
-                    <a:blip r:embed="rId18"/>
+                    <a:blip r:embed="rId19"/>
                     <a:stretch>
                       <a:fillRect/>
                     </a:stretch>
@@ -816,6 +1201,7 @@
         </w:drawing>
       </w:r>
     </w:p>
+    <w:p/>
     <w:p>
       <w:pPr>
         <w:pStyle w:val="Heading2"/>
@@ -844,7 +1230,7 @@
                     <pic:cNvPicPr/>
                   </pic:nvPicPr>
                   <pic:blipFill>
-                    <a:blip r:embed="rId19"/>
+                    <a:blip r:embed="rId20"/>
                     <a:stretch>
                       <a:fillRect/>
                     </a:stretch>
@@ -866,10 +1252,35 @@
       </w:r>
     </w:p>
     <w:p>
+      <w:r>
+        <w:rPr>
+          <w:b/>
+          <w:bCs/>
+        </w:rPr>
+        <w:t>Mô tả:</w:t>
+      </w:r>
+      <w:r>
+        <w:t xml:space="preserve"> Xóa một image cụ thể.</w:t>
+      </w:r>
+    </w:p>
+    <w:p>
+      <w:r>
+        <w:rPr>
+          <w:b/>
+          <w:bCs/>
+        </w:rPr>
+        <w:t>Lưu ý:</w:t>
+      </w:r>
+      <w:r>
+        <w:t xml:space="preserve"> Image chỉ có thể bị xóa nếu không có container nào đang sử dụng nó.</w:t>
+      </w:r>
+    </w:p>
+    <w:p>
       <w:pPr>
         <w:pStyle w:val="Heading2"/>
       </w:pPr>
       <w:r>
+        <w:lastRenderedPageBreak/>
         <w:tab/>
         <w:t>docker run -d -p 8080:80 nginx</w:t>
       </w:r>
@@ -895,7 +1306,7 @@
                     <pic:cNvPicPr/>
                   </pic:nvPicPr>
                   <pic:blipFill>
-                    <a:blip r:embed="rId20"/>
+                    <a:blip r:embed="rId21"/>
                     <a:stretch>
                       <a:fillRect/>
                     </a:stretch>
@@ -918,7 +1329,41 @@
     </w:p>
     <w:p>
       <w:r>
-        <w:lastRenderedPageBreak/>
+        <w:rPr>
+          <w:b/>
+          <w:bCs/>
+        </w:rPr>
+        <w:t>Mô tả:</w:t>
+      </w:r>
+      <w:r>
+        <w:t xml:space="preserve"> Chạy một container từ image nginx ở chế độ nền và ánh xạ cổng 8080 trên host tới cổng 80 của container.</w:t>
+      </w:r>
+    </w:p>
+    <w:p>
+      <w:r>
+        <w:rPr>
+          <w:b/>
+          <w:bCs/>
+        </w:rPr>
+        <w:t>Kết quả:</w:t>
+      </w:r>
+      <w:r>
+        <w:t xml:space="preserve"> Bạn có thể truy cập ứng dụng Nginx bằng cách mở trình duyệt và nhập địa chỉ </w:t>
+      </w:r>
+      <w:hyperlink r:id="rId22" w:history="1">
+        <w:r>
+          <w:rPr>
+            <w:rStyle w:val="Hyperlink"/>
+          </w:rPr>
+          <w:t>http://localhost:8080</w:t>
+        </w:r>
+      </w:hyperlink>
+      <w:r>
+        <w:t>.</w:t>
+      </w:r>
+    </w:p>
+    <w:p>
+      <w:r>
         <w:drawing>
           <wp:inline distT="0" distB="0" distL="0" distR="0" wp14:anchorId="5C414E8A" wp14:editId="3434022A">
             <wp:extent cx="5943600" cy="3342005"/>
@@ -935,7 +1380,7 @@
                     <pic:cNvPicPr/>
                   </pic:nvPicPr>
                   <pic:blipFill>
-                    <a:blip r:embed="rId21"/>
+                    <a:blip r:embed="rId23"/>
                     <a:stretch>
                       <a:fillRect/>
                     </a:stretch>
@@ -961,6 +1406,7 @@
         <w:pStyle w:val="Heading2"/>
       </w:pPr>
       <w:r>
+        <w:lastRenderedPageBreak/>
         <w:tab/>
         <w:t>docker inspect &lt;container_id&gt;</w:t>
       </w:r>
@@ -986,7 +1432,7 @@
                     <pic:cNvPicPr/>
                   </pic:nvPicPr>
                   <pic:blipFill>
-                    <a:blip r:embed="rId22"/>
+                    <a:blip r:embed="rId24"/>
                     <a:stretch>
                       <a:fillRect/>
                     </a:stretch>
@@ -1008,6 +1454,30 @@
       </w:r>
     </w:p>
     <w:p>
+      <w:r>
+        <w:rPr>
+          <w:b/>
+          <w:bCs/>
+        </w:rPr>
+        <w:t xml:space="preserve">Mô tả: </w:t>
+      </w:r>
+      <w:r>
+        <w:t>Xem thông tin chi tiết về một container (hoặc image).</w:t>
+      </w:r>
+    </w:p>
+    <w:p>
+      <w:r>
+        <w:rPr>
+          <w:b/>
+          <w:bCs/>
+        </w:rPr>
+        <w:t>Kết quả:</w:t>
+      </w:r>
+      <w:r>
+        <w:t xml:space="preserve"> Hiển thị thông tin cấu hình, mạng, và trạng thái của container dưới dạng JSON.</w:t>
+      </w:r>
+    </w:p>
+    <w:p>
       <w:pPr>
         <w:pStyle w:val="Heading2"/>
       </w:pPr>
@@ -1037,7 +1507,7 @@
                     <pic:cNvPicPr/>
                   </pic:nvPicPr>
                   <pic:blipFill>
-                    <a:blip r:embed="rId23"/>
+                    <a:blip r:embed="rId25"/>
                     <a:stretch>
                       <a:fillRect/>
                     </a:stretch>
@@ -1059,11 +1529,34 @@
       </w:r>
     </w:p>
     <w:p>
+      <w:r>
+        <w:rPr>
+          <w:b/>
+          <w:bCs/>
+        </w:rPr>
+        <w:t>Mô tả:</w:t>
+      </w:r>
+      <w:r>
+        <w:t xml:space="preserve"> Chạy một container từ image nginx và gắn một volume có tên mydata vào đường dẫn /data trong container.</w:t>
+      </w:r>
+    </w:p>
+    <w:p>
+      <w:r>
+        <w:rPr>
+          <w:b/>
+          <w:bCs/>
+        </w:rPr>
+        <w:t>Kết quả:</w:t>
+      </w:r>
+      <w:r>
+        <w:t xml:space="preserve"> Dữ liệu trong thư mục /data của container sẽ được lưu trữ bền vững trong volume mydata.</w:t>
+      </w:r>
+    </w:p>
+    <w:p>
       <w:pPr>
         <w:pStyle w:val="Heading2"/>
       </w:pPr>
       <w:r>
-        <w:lastRenderedPageBreak/>
         <w:tab/>
         <w:t>docker volume ls</w:t>
       </w:r>
@@ -1093,7 +1586,7 @@
                     <pic:cNvPicPr/>
                   </pic:nvPicPr>
                   <pic:blipFill>
-                    <a:blip r:embed="rId24"/>
+                    <a:blip r:embed="rId26"/>
                     <a:stretch>
                       <a:fillRect/>
                     </a:stretch>
@@ -1118,10 +1611,35 @@
       </w:r>
     </w:p>
     <w:p>
+      <w:r>
+        <w:rPr>
+          <w:b/>
+          <w:bCs/>
+        </w:rPr>
+        <w:t>Mô tả:</w:t>
+      </w:r>
+      <w:r>
+        <w:t xml:space="preserve"> Liệt kê tất cả các volumes hiện có trên hệ thống.</w:t>
+      </w:r>
+    </w:p>
+    <w:p>
+      <w:r>
+        <w:rPr>
+          <w:b/>
+          <w:bCs/>
+        </w:rPr>
+        <w:t>Kết quả:</w:t>
+      </w:r>
+      <w:r>
+        <w:t xml:space="preserve"> Hiển thị danh sách các volumes cùng với thông tin liên quan.</w:t>
+      </w:r>
+    </w:p>
+    <w:p>
       <w:pPr>
         <w:pStyle w:val="Heading2"/>
       </w:pPr>
       <w:r>
+        <w:lastRenderedPageBreak/>
         <w:tab/>
         <w:t>docker volume prune</w:t>
       </w:r>
@@ -1147,7 +1665,7 @@
                     <pic:cNvPicPr/>
                   </pic:nvPicPr>
                   <pic:blipFill>
-                    <a:blip r:embed="rId25"/>
+                    <a:blip r:embed="rId27"/>
                     <a:stretch>
                       <a:fillRect/>
                     </a:stretch>
@@ -1169,6 +1687,30 @@
       </w:r>
     </w:p>
     <w:p>
+      <w:r>
+        <w:rPr>
+          <w:b/>
+          <w:bCs/>
+        </w:rPr>
+        <w:t>Mô tả:</w:t>
+      </w:r>
+      <w:r>
+        <w:t xml:space="preserve"> Xóa tất cả các volumes không được sử dụng bởi bất kỳ container nào.</w:t>
+      </w:r>
+    </w:p>
+    <w:p>
+      <w:r>
+        <w:rPr>
+          <w:b/>
+          <w:bCs/>
+        </w:rPr>
+        <w:t>Kết quả:</w:t>
+      </w:r>
+      <w:r>
+        <w:t xml:space="preserve"> Giải phóng không gian đĩa bằng cách loại bỏ các volumes dư thừa.</w:t>
+      </w:r>
+    </w:p>
+    <w:p>
       <w:pPr>
         <w:pStyle w:val="Heading2"/>
       </w:pPr>
@@ -1198,7 +1740,7 @@
                     <pic:cNvPicPr/>
                   </pic:nvPicPr>
                   <pic:blipFill>
-                    <a:blip r:embed="rId26"/>
+                    <a:blip r:embed="rId28"/>
                     <a:stretch>
                       <a:fillRect/>
                     </a:stretch>
@@ -1220,6 +1762,30 @@
       </w:r>
     </w:p>
     <w:p>
+      <w:r>
+        <w:rPr>
+          <w:b/>
+          <w:bCs/>
+        </w:rPr>
+        <w:t>Mô tả:</w:t>
+      </w:r>
+      <w:r>
+        <w:t xml:space="preserve"> Chạy một container từ image nginx ở chế độ nền và đặt tên cho container là my_nginx.</w:t>
+      </w:r>
+    </w:p>
+    <w:p>
+      <w:r>
+        <w:rPr>
+          <w:b/>
+          <w:bCs/>
+        </w:rPr>
+        <w:t>Kết quả:</w:t>
+      </w:r>
+      <w:r>
+        <w:t xml:space="preserve"> Container có tên dễ nhớ để quản lý.</w:t>
+      </w:r>
+    </w:p>
+    <w:p>
       <w:pPr>
         <w:pStyle w:val="Heading2"/>
       </w:pPr>
@@ -1249,7 +1815,7 @@
                     <pic:cNvPicPr/>
                   </pic:nvPicPr>
                   <pic:blipFill>
-                    <a:blip r:embed="rId27"/>
+                    <a:blip r:embed="rId29"/>
                     <a:stretch>
                       <a:fillRect/>
                     </a:stretch>
@@ -1271,6 +1837,30 @@
       </w:r>
     </w:p>
     <w:p>
+      <w:r>
+        <w:rPr>
+          <w:b/>
+          <w:bCs/>
+        </w:rPr>
+        <w:t>Mô tả:</w:t>
+      </w:r>
+      <w:r>
+        <w:t xml:space="preserve"> Hiển thị thông tin thời gian thực về việc sử dụng tài nguyên (CPU, memory, network, I/O) của các container đang chạy.</w:t>
+      </w:r>
+    </w:p>
+    <w:p>
+      <w:r>
+        <w:rPr>
+          <w:b/>
+          <w:bCs/>
+        </w:rPr>
+        <w:t>Kết quả:</w:t>
+      </w:r>
+      <w:r>
+        <w:t xml:space="preserve"> Bảng thống kê tài nguyên theo thời gian thực.</w:t>
+      </w:r>
+    </w:p>
+    <w:p>
       <w:pPr>
         <w:pStyle w:val="Heading2"/>
       </w:pPr>
@@ -1300,7 +1890,7 @@
                     <pic:cNvPicPr/>
                   </pic:nvPicPr>
                   <pic:blipFill>
-                    <a:blip r:embed="rId28"/>
+                    <a:blip r:embed="rId30"/>
                     <a:stretch>
                       <a:fillRect/>
                     </a:stretch>
@@ -1322,10 +1912,35 @@
       </w:r>
     </w:p>
     <w:p>
+      <w:r>
+        <w:rPr>
+          <w:b/>
+          <w:bCs/>
+        </w:rPr>
+        <w:t>Mô tả:</w:t>
+      </w:r>
+      <w:r>
+        <w:t xml:space="preserve"> Liệt kê tất cả các mạng Docker hiện có.</w:t>
+      </w:r>
+    </w:p>
+    <w:p>
+      <w:r>
+        <w:rPr>
+          <w:b/>
+          <w:bCs/>
+        </w:rPr>
+        <w:t>Kết quả:</w:t>
+      </w:r>
+      <w:r>
+        <w:t xml:space="preserve"> Hiển thị danh sách các mạng cùng với thông tin như NETWORK ID, NAME, và DRIVER.</w:t>
+      </w:r>
+    </w:p>
+    <w:p>
       <w:pPr>
         <w:pStyle w:val="Heading2"/>
       </w:pPr>
       <w:r>
+        <w:lastRenderedPageBreak/>
         <w:tab/>
         <w:t>docker network create my_network</w:t>
       </w:r>
@@ -1351,7 +1966,7 @@
                     <pic:cNvPicPr/>
                   </pic:nvPicPr>
                   <pic:blipFill>
-                    <a:blip r:embed="rId29"/>
+                    <a:blip r:embed="rId31"/>
                     <a:stretch>
                       <a:fillRect/>
                     </a:stretch>
@@ -1373,6 +1988,30 @@
       </w:r>
     </w:p>
     <w:p>
+      <w:r>
+        <w:rPr>
+          <w:b/>
+          <w:bCs/>
+        </w:rPr>
+        <w:t>Mô tả:</w:t>
+      </w:r>
+      <w:r>
+        <w:t xml:space="preserve"> Tạo một mạng Docker mới có tên my_network.</w:t>
+      </w:r>
+    </w:p>
+    <w:p>
+      <w:r>
+        <w:rPr>
+          <w:b/>
+          <w:bCs/>
+        </w:rPr>
+        <w:t>Kết quả:</w:t>
+      </w:r>
+      <w:r>
+        <w:t xml:space="preserve"> Mạng mới được tạo để kết nối các container.</w:t>
+      </w:r>
+    </w:p>
+    <w:p>
       <w:pPr>
         <w:pStyle w:val="Heading2"/>
       </w:pPr>
@@ -1402,7 +2041,7 @@
                     <pic:cNvPicPr/>
                   </pic:nvPicPr>
                   <pic:blipFill>
-                    <a:blip r:embed="rId30"/>
+                    <a:blip r:embed="rId32"/>
                     <a:stretch>
                       <a:fillRect/>
                     </a:stretch>
@@ -1424,11 +2063,34 @@
       </w:r>
     </w:p>
     <w:p>
+      <w:r>
+        <w:rPr>
+          <w:b/>
+          <w:bCs/>
+        </w:rPr>
+        <w:t xml:space="preserve">Mô tả: </w:t>
+      </w:r>
+      <w:r>
+        <w:t>Chạy một container từ image nginx và gắn nó vào mạng my_network với tên my_container.</w:t>
+      </w:r>
+    </w:p>
+    <w:p>
+      <w:r>
+        <w:rPr>
+          <w:b/>
+          <w:bCs/>
+        </w:rPr>
+        <w:t>Kết quả:</w:t>
+      </w:r>
+      <w:r>
+        <w:t xml:space="preserve"> Container có thể giao tiếp với các container khác trong cùng mạng.</w:t>
+      </w:r>
+    </w:p>
+    <w:p>
       <w:pPr>
         <w:pStyle w:val="Heading2"/>
       </w:pPr>
       <w:r>
-        <w:lastRenderedPageBreak/>
         <w:tab/>
         <w:t>docker network connect my_network my_nginx</w:t>
       </w:r>
@@ -1437,6 +2099,12 @@
       </w:r>
     </w:p>
     <w:p>
+      <w:pPr>
+        <w:rPr>
+          <w:b/>
+          <w:bCs/>
+        </w:rPr>
+      </w:pPr>
       <w:r>
         <w:drawing>
           <wp:inline distT="0" distB="0" distL="0" distR="0" wp14:anchorId="1902E79C" wp14:editId="0B550E0D">
@@ -1454,7 +2122,7 @@
                     <pic:cNvPicPr/>
                   </pic:nvPicPr>
                   <pic:blipFill>
-                    <a:blip r:embed="rId31"/>
+                    <a:blip r:embed="rId33"/>
                     <a:stretch>
                       <a:fillRect/>
                     </a:stretch>
@@ -1476,6 +2144,30 @@
       </w:r>
     </w:p>
     <w:p>
+      <w:r>
+        <w:rPr>
+          <w:b/>
+          <w:bCs/>
+        </w:rPr>
+        <w:t>Mô tả:</w:t>
+      </w:r>
+      <w:r>
+        <w:t xml:space="preserve"> Kết nối một container hiện có (my_nginx) vào mạng my_network.</w:t>
+      </w:r>
+    </w:p>
+    <w:p>
+      <w:r>
+        <w:rPr>
+          <w:b/>
+          <w:bCs/>
+        </w:rPr>
+        <w:t>Kết quả:</w:t>
+      </w:r>
+      <w:r>
+        <w:t xml:space="preserve"> Container có thể giao tiếp với các thành viên khác trong mạng.</w:t>
+      </w:r>
+    </w:p>
+    <w:p>
       <w:pPr>
         <w:pStyle w:val="Heading2"/>
       </w:pPr>
@@ -1505,7 +2197,7 @@
                     <pic:cNvPicPr/>
                   </pic:nvPicPr>
                   <pic:blipFill>
-                    <a:blip r:embed="rId32"/>
+                    <a:blip r:embed="rId34"/>
                     <a:stretch>
                       <a:fillRect/>
                     </a:stretch>
@@ -1528,12 +2220,26 @@
     </w:p>
     <w:p>
       <w:r>
-        <w:t>Mô tả : Chạy một container từ image nginx và thiết lập biến môi trường MY_ENV với giá trị hello_world.</w:t>
-      </w:r>
-    </w:p>
-    <w:p>
-      <w:r>
-        <w:t>Kết quả : Biến môi trường có thể được sử dụng bên trong container.</w:t>
+        <w:rPr>
+          <w:b/>
+          <w:bCs/>
+        </w:rPr>
+        <w:t>Mô tả:</w:t>
+      </w:r>
+      <w:r>
+        <w:t xml:space="preserve"> Chạy một container từ image nginx và thiết lập biến môi trường MY_ENV với giá trị hello_world.</w:t>
+      </w:r>
+    </w:p>
+    <w:p>
+      <w:r>
+        <w:rPr>
+          <w:b/>
+          <w:bCs/>
+        </w:rPr>
+        <w:t>Kết quả:</w:t>
+      </w:r>
+      <w:r>
+        <w:t xml:space="preserve"> Biến môi trường có thể được sử dụng bên trong container.</w:t>
       </w:r>
     </w:p>
     <w:p>
@@ -1541,6 +2247,7 @@
         <w:pStyle w:val="Heading2"/>
       </w:pPr>
       <w:r>
+        <w:lastRenderedPageBreak/>
         <w:tab/>
         <w:t>docker logs -f my_nginx</w:t>
       </w:r>
@@ -1566,7 +2273,7 @@
                     <pic:cNvPicPr/>
                   </pic:nvPicPr>
                   <pic:blipFill>
-                    <a:blip r:embed="rId33"/>
+                    <a:blip r:embed="rId35"/>
                     <a:stretch>
                       <a:fillRect/>
                     </a:stretch>
@@ -1588,11 +2295,27 @@
       </w:r>
     </w:p>
     <w:p>
+      <w:r>
+        <w:rPr>
+          <w:b/>
+          <w:bCs/>
+        </w:rPr>
+        <w:t>Mô tả:</w:t>
+      </w:r>
+      <w:r>
+        <w:t xml:space="preserve"> Xem log của container my_nginx theo thời gian thực.</w:t>
+      </w:r>
+    </w:p>
+    <w:p>
+      <w:r>
+        <w:t>Tham số -f : Theo dõi log liên tục (giống như lệnh tail -f).</w:t>
+      </w:r>
+    </w:p>
+    <w:p>
       <w:pPr>
         <w:pStyle w:val="Heading2"/>
       </w:pPr>
       <w:r>
-        <w:lastRenderedPageBreak/>
         <w:t>Tạo file với nội dung:</w:t>
       </w:r>
     </w:p>
@@ -1633,7 +2356,7 @@
                     <pic:cNvPicPr/>
                   </pic:nvPicPr>
                   <pic:blipFill>
-                    <a:blip r:embed="rId34"/>
+                    <a:blip r:embed="rId36"/>
                     <a:stretch>
                       <a:fillRect/>
                     </a:stretch>
@@ -1684,7 +2407,7 @@
                     <pic:cNvPicPr/>
                   </pic:nvPicPr>
                   <pic:blipFill>
-                    <a:blip r:embed="rId35"/>
+                    <a:blip r:embed="rId37"/>
                     <a:stretch>
                       <a:fillRect/>
                     </a:stretch>
@@ -1706,10 +2429,16 @@
       </w:r>
     </w:p>
     <w:p>
+      <w:r>
+        <w:t>Build docker image với nội dung vừa tạo</w:t>
+      </w:r>
+    </w:p>
+    <w:p>
       <w:pPr>
         <w:pStyle w:val="Heading2"/>
       </w:pPr>
       <w:r>
+        <w:lastRenderedPageBreak/>
         <w:t>docker run -d -p 8080:80 my_nginx_image</w:t>
       </w:r>
       <w:r>
@@ -1734,7 +2463,7 @@
                     <pic:cNvPicPr/>
                   </pic:nvPicPr>
                   <pic:blipFill>
-                    <a:blip r:embed="rId36"/>
+                    <a:blip r:embed="rId38"/>
                     <a:stretch>
                       <a:fillRect/>
                     </a:stretch>
@@ -1755,6 +2484,12 @@
         </w:drawing>
       </w:r>
     </w:p>
+    <w:p>
+      <w:r>
+        <w:t>Chạy docker image vừa tạo ở bước trên</w:t>
+      </w:r>
+    </w:p>
+    <w:p/>
     <w:sectPr>
       <w:pgSz w:w="12240" w:h="15840"/>
       <w:pgMar w:top="1440" w:right="1440" w:bottom="1440" w:left="1440" w:header="720" w:footer="720" w:gutter="0"/>
@@ -2915,6 +3650,29 @@
       <w:spacing w:val="5"/>
     </w:rPr>
   </w:style>
+  <w:style w:type="character" w:styleId="Hyperlink">
+    <w:name w:val="Hyperlink"/>
+    <w:basedOn w:val="DefaultParagraphFont"/>
+    <w:uiPriority w:val="99"/>
+    <w:unhideWhenUsed/>
+    <w:rsid w:val="000E5194"/>
+    <w:rPr>
+      <w:color w:val="467886" w:themeColor="hyperlink"/>
+      <w:u w:val="single"/>
+    </w:rPr>
+  </w:style>
+  <w:style w:type="character" w:styleId="UnresolvedMention">
+    <w:name w:val="Unresolved Mention"/>
+    <w:basedOn w:val="DefaultParagraphFont"/>
+    <w:uiPriority w:val="99"/>
+    <w:semiHidden/>
+    <w:unhideWhenUsed/>
+    <w:rsid w:val="000E5194"/>
+    <w:rPr>
+      <w:color w:val="605E5C"/>
+      <w:shd w:val="clear" w:color="auto" w:fill="E1DFDD"/>
+    </w:rPr>
+  </w:style>
 </w:styles>
 </file>
 
@@ -3211,4 +3969,16 @@
     </a:ext>
   </a:extLst>
 </a:theme>
+</file>
+
+<file path=customXml/item1.xml><?xml version="1.0" encoding="utf-8"?>
+<b:Sources xmlns:b="http://schemas.openxmlformats.org/officeDocument/2006/bibliography" xmlns="http://schemas.openxmlformats.org/officeDocument/2006/bibliography" SelectedStyle="\APASixthEditionOfficeOnline.xsl" StyleName="APA" Version="6"/>
+</file>
+
+<file path=customXml/itemProps1.xml><?xml version="1.0" encoding="utf-8"?>
+<ds:datastoreItem xmlns:ds="http://schemas.openxmlformats.org/officeDocument/2006/customXml" ds:itemID="{0B62AE56-C24F-41DF-A958-8C922D19C397}">
+  <ds:schemaRefs>
+    <ds:schemaRef ds:uri="http://schemas.openxmlformats.org/officeDocument/2006/bibliography"/>
+  </ds:schemaRefs>
+</ds:datastoreItem>
 </file>
</xml_diff>

<commit_message>
Hoàn thành bài 2 phần 2
</commit_message>
<xml_diff>
--- a/Báo cáo thực hành - Docker.docx
+++ b/Báo cáo thực hành - Docker.docx
@@ -116,6 +116,9 @@
         <w:jc w:val="left"/>
       </w:pPr>
       <w:r>
+        <w:rPr>
+          <w:noProof/>
+        </w:rPr>
         <w:drawing>
           <wp:inline distT="0" distB="0" distL="0" distR="0" wp14:anchorId="3C433474" wp14:editId="57F01B99">
             <wp:extent cx="5943600" cy="5201920"/>
@@ -197,6 +200,9 @@
     </w:p>
     <w:p>
       <w:r>
+        <w:rPr>
+          <w:noProof/>
+        </w:rPr>
         <w:drawing>
           <wp:inline distT="0" distB="0" distL="0" distR="0" wp14:anchorId="1C31FEEE" wp14:editId="134E0A0B">
             <wp:extent cx="5943600" cy="3861435"/>
@@ -293,6 +299,9 @@
     </w:p>
     <w:p>
       <w:r>
+        <w:rPr>
+          <w:noProof/>
+        </w:rPr>
         <w:drawing>
           <wp:inline distT="0" distB="0" distL="0" distR="0" wp14:anchorId="226E9E3F" wp14:editId="507A9066">
             <wp:extent cx="5943600" cy="1865630"/>
@@ -369,6 +378,9 @@
     </w:p>
     <w:p>
       <w:r>
+        <w:rPr>
+          <w:noProof/>
+        </w:rPr>
         <w:drawing>
           <wp:inline distT="0" distB="0" distL="0" distR="0" wp14:anchorId="2AEE8402" wp14:editId="7CDA58A5">
             <wp:extent cx="5943600" cy="970280"/>
@@ -441,6 +453,9 @@
     </w:p>
     <w:p>
       <w:r>
+        <w:rPr>
+          <w:noProof/>
+        </w:rPr>
         <w:drawing>
           <wp:inline distT="0" distB="0" distL="0" distR="0" wp14:anchorId="2C721EC9" wp14:editId="7263837F">
             <wp:extent cx="5943600" cy="461645"/>
@@ -528,6 +543,9 @@
     </w:p>
     <w:p>
       <w:r>
+        <w:rPr>
+          <w:noProof/>
+        </w:rPr>
         <w:drawing>
           <wp:inline distT="0" distB="0" distL="0" distR="0" wp14:anchorId="1A69FB5F" wp14:editId="5D6AE943">
             <wp:extent cx="5943600" cy="423545"/>
@@ -603,6 +621,9 @@
     </w:p>
     <w:p>
       <w:r>
+        <w:rPr>
+          <w:noProof/>
+        </w:rPr>
         <w:drawing>
           <wp:inline distT="0" distB="0" distL="0" distR="0" wp14:anchorId="7A8BF1F0" wp14:editId="43D9F628">
             <wp:extent cx="5943600" cy="579755"/>
@@ -679,6 +700,9 @@
     </w:p>
     <w:p>
       <w:r>
+        <w:rPr>
+          <w:noProof/>
+        </w:rPr>
         <w:drawing>
           <wp:inline distT="0" distB="0" distL="0" distR="0" wp14:anchorId="7D2DFA69" wp14:editId="72F7694E">
             <wp:extent cx="5943600" cy="1642745"/>
@@ -756,6 +780,9 @@
     </w:p>
     <w:p>
       <w:r>
+        <w:rPr>
+          <w:noProof/>
+        </w:rPr>
         <w:drawing>
           <wp:inline distT="0" distB="0" distL="0" distR="0" wp14:anchorId="22AC94D9" wp14:editId="3AAE1F16">
             <wp:extent cx="5943600" cy="1635125"/>
@@ -863,6 +890,9 @@
     </w:p>
     <w:p>
       <w:r>
+        <w:rPr>
+          <w:noProof/>
+        </w:rPr>
         <w:drawing>
           <wp:inline distT="0" distB="0" distL="0" distR="0" wp14:anchorId="51F3FF0D" wp14:editId="62FA78FB">
             <wp:extent cx="5943600" cy="1014095"/>
@@ -938,6 +968,9 @@
     </w:p>
     <w:p>
       <w:r>
+        <w:rPr>
+          <w:noProof/>
+        </w:rPr>
         <w:drawing>
           <wp:inline distT="0" distB="0" distL="0" distR="0" wp14:anchorId="7F9315DB" wp14:editId="53871B4F">
             <wp:extent cx="5943600" cy="1064260"/>
@@ -1013,6 +1046,9 @@
     </w:p>
     <w:p>
       <w:r>
+        <w:rPr>
+          <w:noProof/>
+        </w:rPr>
         <w:drawing>
           <wp:inline distT="0" distB="0" distL="0" distR="0" wp14:anchorId="0F31325B" wp14:editId="3CC81AFB">
             <wp:extent cx="5943600" cy="1266190"/>
@@ -1089,6 +1125,9 @@
     </w:p>
     <w:p>
       <w:r>
+        <w:rPr>
+          <w:noProof/>
+        </w:rPr>
         <w:drawing>
           <wp:inline distT="0" distB="0" distL="0" distR="0" wp14:anchorId="588BB679" wp14:editId="2369BA09">
             <wp:extent cx="5943600" cy="1699895"/>
@@ -1164,6 +1203,9 @@
     </w:p>
     <w:p>
       <w:r>
+        <w:rPr>
+          <w:noProof/>
+        </w:rPr>
         <w:drawing>
           <wp:inline distT="0" distB="0" distL="0" distR="0" wp14:anchorId="11CC76B4" wp14:editId="3FF8C92E">
             <wp:extent cx="5943600" cy="2115820"/>
@@ -1214,6 +1256,9 @@
     </w:p>
     <w:p>
       <w:r>
+        <w:rPr>
+          <w:noProof/>
+        </w:rPr>
         <w:drawing>
           <wp:inline distT="0" distB="0" distL="0" distR="0" wp14:anchorId="645F1DDA" wp14:editId="6E37641C">
             <wp:extent cx="5943600" cy="5100320"/>
@@ -1290,6 +1335,9 @@
     </w:p>
     <w:p>
       <w:r>
+        <w:rPr>
+          <w:noProof/>
+        </w:rPr>
         <w:drawing>
           <wp:inline distT="0" distB="0" distL="0" distR="0" wp14:anchorId="07A89DC0" wp14:editId="280D2E42">
             <wp:extent cx="5943600" cy="1769110"/>
@@ -1364,6 +1412,9 @@
     </w:p>
     <w:p>
       <w:r>
+        <w:rPr>
+          <w:noProof/>
+        </w:rPr>
         <w:drawing>
           <wp:inline distT="0" distB="0" distL="0" distR="0" wp14:anchorId="5C414E8A" wp14:editId="3434022A">
             <wp:extent cx="5943600" cy="3342005"/>
@@ -1416,6 +1467,9 @@
     </w:p>
     <w:p>
       <w:r>
+        <w:rPr>
+          <w:noProof/>
+        </w:rPr>
         <w:drawing>
           <wp:inline distT="0" distB="0" distL="0" distR="0" wp14:anchorId="3241537A" wp14:editId="25718BAB">
             <wp:extent cx="5943600" cy="2730500"/>
@@ -1491,6 +1545,9 @@
     </w:p>
     <w:p>
       <w:r>
+        <w:rPr>
+          <w:noProof/>
+        </w:rPr>
         <w:drawing>
           <wp:inline distT="0" distB="0" distL="0" distR="0" wp14:anchorId="6750B414" wp14:editId="6383E7AA">
             <wp:extent cx="5943600" cy="483235"/>
@@ -1570,6 +1627,9 @@
         </w:numPr>
       </w:pPr>
       <w:r>
+        <w:rPr>
+          <w:noProof/>
+        </w:rPr>
         <w:drawing>
           <wp:inline distT="0" distB="0" distL="0" distR="0" wp14:anchorId="30F75F66" wp14:editId="4A35C481">
             <wp:extent cx="5801535" cy="1057423"/>
@@ -1649,6 +1709,9 @@
     </w:p>
     <w:p>
       <w:r>
+        <w:rPr>
+          <w:noProof/>
+        </w:rPr>
         <w:drawing>
           <wp:inline distT="0" distB="0" distL="0" distR="0" wp14:anchorId="2A432DE3" wp14:editId="4AECCA53">
             <wp:extent cx="5943600" cy="594360"/>
@@ -1724,6 +1787,9 @@
     </w:p>
     <w:p>
       <w:r>
+        <w:rPr>
+          <w:noProof/>
+        </w:rPr>
         <w:drawing>
           <wp:inline distT="0" distB="0" distL="0" distR="0" wp14:anchorId="679D30C9" wp14:editId="4E977869">
             <wp:extent cx="5943600" cy="487680"/>
@@ -1799,6 +1865,9 @@
     </w:p>
     <w:p>
       <w:r>
+        <w:rPr>
+          <w:noProof/>
+        </w:rPr>
         <w:drawing>
           <wp:inline distT="0" distB="0" distL="0" distR="0" wp14:anchorId="56F93C62" wp14:editId="5520C4C3">
             <wp:extent cx="5943600" cy="466725"/>
@@ -1874,6 +1943,9 @@
     </w:p>
     <w:p>
       <w:r>
+        <w:rPr>
+          <w:noProof/>
+        </w:rPr>
         <w:drawing>
           <wp:inline distT="0" distB="0" distL="0" distR="0" wp14:anchorId="1DC777EE" wp14:editId="326608B7">
             <wp:extent cx="5943600" cy="1237615"/>
@@ -1950,6 +2022,9 @@
     </w:p>
     <w:p>
       <w:r>
+        <w:rPr>
+          <w:noProof/>
+        </w:rPr>
         <w:drawing>
           <wp:inline distT="0" distB="0" distL="0" distR="0" wp14:anchorId="19CC31C8" wp14:editId="184D5CD5">
             <wp:extent cx="5943600" cy="434340"/>
@@ -2025,6 +2100,9 @@
     </w:p>
     <w:p>
       <w:r>
+        <w:rPr>
+          <w:noProof/>
+        </w:rPr>
         <w:drawing>
           <wp:inline distT="0" distB="0" distL="0" distR="0" wp14:anchorId="24B92AED" wp14:editId="0D914CFF">
             <wp:extent cx="5943600" cy="371475"/>
@@ -2106,6 +2184,9 @@
         </w:rPr>
       </w:pPr>
       <w:r>
+        <w:rPr>
+          <w:noProof/>
+        </w:rPr>
         <w:drawing>
           <wp:inline distT="0" distB="0" distL="0" distR="0" wp14:anchorId="1902E79C" wp14:editId="0B550E0D">
             <wp:extent cx="5943600" cy="1515110"/>
@@ -2181,6 +2262,9 @@
     </w:p>
     <w:p>
       <w:r>
+        <w:rPr>
+          <w:noProof/>
+        </w:rPr>
         <w:drawing>
           <wp:inline distT="0" distB="0" distL="0" distR="0" wp14:anchorId="2F1F9B05" wp14:editId="0A77D3EE">
             <wp:extent cx="5943600" cy="479425"/>
@@ -2257,6 +2341,9 @@
     </w:p>
     <w:p>
       <w:r>
+        <w:rPr>
+          <w:noProof/>
+        </w:rPr>
         <w:drawing>
           <wp:inline distT="0" distB="0" distL="0" distR="0" wp14:anchorId="0B1CFBD8" wp14:editId="0324E484">
             <wp:extent cx="5943600" cy="3733800"/>
@@ -2340,6 +2427,9 @@
     </w:p>
     <w:p>
       <w:r>
+        <w:rPr>
+          <w:noProof/>
+        </w:rPr>
         <w:drawing>
           <wp:inline distT="0" distB="0" distL="0" distR="0" wp14:anchorId="6F26483E" wp14:editId="465503BF">
             <wp:extent cx="5943600" cy="795655"/>
@@ -2391,6 +2481,9 @@
     </w:p>
     <w:p>
       <w:r>
+        <w:rPr>
+          <w:noProof/>
+        </w:rPr>
         <w:drawing>
           <wp:inline distT="0" distB="0" distL="0" distR="0" wp14:anchorId="29B018C3" wp14:editId="1E3A7EBB">
             <wp:extent cx="5943600" cy="530225"/>
@@ -2447,6 +2540,9 @@
     </w:p>
     <w:p>
       <w:r>
+        <w:rPr>
+          <w:noProof/>
+        </w:rPr>
         <w:drawing>
           <wp:inline distT="0" distB="0" distL="0" distR="0" wp14:anchorId="669B7923" wp14:editId="04C06A59">
             <wp:extent cx="5943600" cy="1189355"/>
@@ -2490,6 +2586,553 @@
       </w:r>
     </w:p>
     <w:p/>
+    <w:p>
+      <w:r>
+        <w:rPr>
+          <w:b/>
+          <w:bCs/>
+        </w:rPr>
+        <w:t>Bài 1:</w:t>
+      </w:r>
+      <w:r>
+        <w:t xml:space="preserve"> Tạo Dockerfile chạy một ứng dụng Node.js đơn giản</w:t>
+      </w:r>
+      <w:r>
+        <w:tab/>
+      </w:r>
+      <w:r>
+        <w:tab/>
+      </w:r>
+    </w:p>
+    <w:p>
+      <w:r>
+        <w:t>Các bước thực hiện:</w:t>
+      </w:r>
+    </w:p>
+    <w:p>
+      <w:r>
+        <w:rPr>
+          <w:b/>
+          <w:bCs/>
+        </w:rPr>
+        <w:t>Bước 1:</w:t>
+      </w:r>
+      <w:r>
+        <w:t xml:space="preserve"> Tạo file app.js và Dockerfile</w:t>
+      </w:r>
+    </w:p>
+    <w:p>
+      <w:r>
+        <w:rPr>
+          <w:b/>
+          <w:bCs/>
+        </w:rPr>
+        <w:t>Bước 2:</w:t>
+      </w:r>
+      <w:r>
+        <w:t xml:space="preserve"> Chạy lệnh </w:t>
+      </w:r>
+      <w:r>
+        <w:t>docker build -t nodejs-docker-app .</w:t>
+      </w:r>
+    </w:p>
+    <w:p>
+      <w:r>
+        <w:rPr>
+          <w:noProof/>
+        </w:rPr>
+        <w:drawing>
+          <wp:inline distT="0" distB="0" distL="0" distR="0" wp14:anchorId="78326649" wp14:editId="25B2FA89">
+            <wp:extent cx="5943600" cy="1794510"/>
+            <wp:effectExtent l="0" t="0" r="0" b="0"/>
+            <wp:docPr id="559893286" name="Picture 1" descr="A screenshot of a computer program&#10;&#10;AI-generated content may be incorrect."/>
+            <wp:cNvGraphicFramePr>
+              <a:graphicFrameLocks xmlns:a="http://schemas.openxmlformats.org/drawingml/2006/main" noChangeAspect="1"/>
+            </wp:cNvGraphicFramePr>
+            <a:graphic xmlns:a="http://schemas.openxmlformats.org/drawingml/2006/main">
+              <a:graphicData uri="http://schemas.openxmlformats.org/drawingml/2006/picture">
+                <pic:pic xmlns:pic="http://schemas.openxmlformats.org/drawingml/2006/picture">
+                  <pic:nvPicPr>
+                    <pic:cNvPr id="559893286" name="Picture 1" descr="A screenshot of a computer program&#10;&#10;AI-generated content may be incorrect."/>
+                    <pic:cNvPicPr/>
+                  </pic:nvPicPr>
+                  <pic:blipFill>
+                    <a:blip r:embed="rId39"/>
+                    <a:stretch>
+                      <a:fillRect/>
+                    </a:stretch>
+                  </pic:blipFill>
+                  <pic:spPr>
+                    <a:xfrm>
+                      <a:off x="0" y="0"/>
+                      <a:ext cx="5943600" cy="1794510"/>
+                    </a:xfrm>
+                    <a:prstGeom prst="rect">
+                      <a:avLst/>
+                    </a:prstGeom>
+                  </pic:spPr>
+                </pic:pic>
+              </a:graphicData>
+            </a:graphic>
+          </wp:inline>
+        </w:drawing>
+      </w:r>
+    </w:p>
+    <w:p>
+      <w:r>
+        <w:rPr>
+          <w:b/>
+          <w:bCs/>
+        </w:rPr>
+        <w:t xml:space="preserve">Bước </w:t>
+      </w:r>
+      <w:r>
+        <w:rPr>
+          <w:b/>
+          <w:bCs/>
+        </w:rPr>
+        <w:tab/>
+      </w:r>
+      <w:r>
+        <w:rPr>
+          <w:b/>
+          <w:bCs/>
+        </w:rPr>
+        <w:t>3:</w:t>
+      </w:r>
+      <w:r>
+        <w:t xml:space="preserve"> Chạy lệnh </w:t>
+      </w:r>
+      <w:r>
+        <w:t>docker run -d -p 3000:3000 --name nodejs_container nodejs-docker-app</w:t>
+      </w:r>
+    </w:p>
+    <w:p>
+      <w:r>
+        <w:rPr>
+          <w:noProof/>
+        </w:rPr>
+        <w:drawing>
+          <wp:inline distT="0" distB="0" distL="0" distR="0" wp14:anchorId="0C04A99C" wp14:editId="4EDD3731">
+            <wp:extent cx="5943600" cy="313690"/>
+            <wp:effectExtent l="0" t="0" r="0" b="0"/>
+            <wp:docPr id="495337435" name="Picture 1"/>
+            <wp:cNvGraphicFramePr>
+              <a:graphicFrameLocks xmlns:a="http://schemas.openxmlformats.org/drawingml/2006/main" noChangeAspect="1"/>
+            </wp:cNvGraphicFramePr>
+            <a:graphic xmlns:a="http://schemas.openxmlformats.org/drawingml/2006/main">
+              <a:graphicData uri="http://schemas.openxmlformats.org/drawingml/2006/picture">
+                <pic:pic xmlns:pic="http://schemas.openxmlformats.org/drawingml/2006/picture">
+                  <pic:nvPicPr>
+                    <pic:cNvPr id="495337435" name=""/>
+                    <pic:cNvPicPr/>
+                  </pic:nvPicPr>
+                  <pic:blipFill>
+                    <a:blip r:embed="rId40"/>
+                    <a:stretch>
+                      <a:fillRect/>
+                    </a:stretch>
+                  </pic:blipFill>
+                  <pic:spPr>
+                    <a:xfrm>
+                      <a:off x="0" y="0"/>
+                      <a:ext cx="5943600" cy="313690"/>
+                    </a:xfrm>
+                    <a:prstGeom prst="rect">
+                      <a:avLst/>
+                    </a:prstGeom>
+                  </pic:spPr>
+                </pic:pic>
+              </a:graphicData>
+            </a:graphic>
+          </wp:inline>
+        </w:drawing>
+      </w:r>
+    </w:p>
+    <w:p>
+      <w:r>
+        <w:rPr>
+          <w:b/>
+          <w:bCs/>
+        </w:rPr>
+        <w:t>Bước 4:</w:t>
+      </w:r>
+      <w:r>
+        <w:t xml:space="preserve"> Truy cập </w:t>
+      </w:r>
+      <w:hyperlink r:id="rId41" w:history="1">
+        <w:r>
+          <w:rPr>
+            <w:rStyle w:val="Hyperlink"/>
+          </w:rPr>
+          <w:t>http://localhost:3000</w:t>
+        </w:r>
+      </w:hyperlink>
+      <w:r>
+        <w:t xml:space="preserve"> để xem kết quả</w:t>
+      </w:r>
+    </w:p>
+    <w:p/>
+    <w:p>
+      <w:r>
+        <w:t>Bài 2: Tạo Dockerfile chạy một ứng dụng Python Flask</w:t>
+      </w:r>
+      <w:r>
+        <w:tab/>
+      </w:r>
+      <w:r>
+        <w:tab/>
+      </w:r>
+    </w:p>
+    <w:p>
+      <w:r>
+        <w:tab/>
+        <w:t>Yêu cầu:</w:t>
+      </w:r>
+      <w:r>
+        <w:tab/>
+      </w:r>
+    </w:p>
+    <w:p>
+      <w:r>
+        <w:lastRenderedPageBreak/>
+        <w:tab/>
+        <w:t>Viết Dockerfile để chạy một ứng dụng Flask hiển thị "Hello, Docker Flask!" trên cổng 5000.</w:t>
+      </w:r>
+      <w:r>
+        <w:tab/>
+      </w:r>
+    </w:p>
+    <w:p>
+      <w:r>
+        <w:tab/>
+        <w:t>Sử dụng python:3.9 làm base image.</w:t>
+      </w:r>
+      <w:r>
+        <w:tab/>
+      </w:r>
+    </w:p>
+    <w:p>
+      <w:r>
+        <w:rPr>
+          <w:b/>
+          <w:bCs/>
+        </w:rPr>
+        <w:t>Bài 2:</w:t>
+      </w:r>
+      <w:r>
+        <w:rPr>
+          <w:b/>
+          <w:bCs/>
+        </w:rPr>
+        <w:t xml:space="preserve"> </w:t>
+      </w:r>
+      <w:r>
+        <w:t>Tạo Dockerfile chạy một ứng dụng Python Flask</w:t>
+      </w:r>
+    </w:p>
+    <w:p>
+      <w:r>
+        <w:t>Bước 1: Tạo các file cần thiết</w:t>
+      </w:r>
+    </w:p>
+    <w:p>
+      <w:pPr>
+        <w:rPr>
+          <w:b/>
+          <w:bCs/>
+        </w:rPr>
+      </w:pPr>
+      <w:r>
+        <w:rPr>
+          <w:b/>
+          <w:bCs/>
+        </w:rPr>
+        <w:drawing>
+          <wp:inline distT="0" distB="0" distL="0" distR="0" wp14:anchorId="40877969" wp14:editId="25189D3E">
+            <wp:extent cx="4686954" cy="1771897"/>
+            <wp:effectExtent l="0" t="0" r="0" b="0"/>
+            <wp:docPr id="445724651" name="Picture 1" descr="A screenshot of a computer program&#10;&#10;AI-generated content may be incorrect."/>
+            <wp:cNvGraphicFramePr>
+              <a:graphicFrameLocks xmlns:a="http://schemas.openxmlformats.org/drawingml/2006/main" noChangeAspect="1"/>
+            </wp:cNvGraphicFramePr>
+            <a:graphic xmlns:a="http://schemas.openxmlformats.org/drawingml/2006/main">
+              <a:graphicData uri="http://schemas.openxmlformats.org/drawingml/2006/picture">
+                <pic:pic xmlns:pic="http://schemas.openxmlformats.org/drawingml/2006/picture">
+                  <pic:nvPicPr>
+                    <pic:cNvPr id="445724651" name="Picture 1" descr="A screenshot of a computer program&#10;&#10;AI-generated content may be incorrect."/>
+                    <pic:cNvPicPr/>
+                  </pic:nvPicPr>
+                  <pic:blipFill>
+                    <a:blip r:embed="rId42"/>
+                    <a:stretch>
+                      <a:fillRect/>
+                    </a:stretch>
+                  </pic:blipFill>
+                  <pic:spPr>
+                    <a:xfrm>
+                      <a:off x="0" y="0"/>
+                      <a:ext cx="4686954" cy="1771897"/>
+                    </a:xfrm>
+                    <a:prstGeom prst="rect">
+                      <a:avLst/>
+                    </a:prstGeom>
+                  </pic:spPr>
+                </pic:pic>
+              </a:graphicData>
+            </a:graphic>
+          </wp:inline>
+        </w:drawing>
+      </w:r>
+    </w:p>
+    <w:p>
+      <w:r>
+        <w:rPr>
+          <w:b/>
+          <w:bCs/>
+        </w:rPr>
+        <w:t xml:space="preserve">Bước 2: </w:t>
+      </w:r>
+      <w:r>
+        <w:t>Viết ứng dụng và cấu hình docker file</w:t>
+      </w:r>
+    </w:p>
+    <w:p>
+      <w:r>
+        <w:drawing>
+          <wp:inline distT="0" distB="0" distL="0" distR="0" wp14:anchorId="6E8849EA" wp14:editId="7843C838">
+            <wp:extent cx="3985758" cy="2466975"/>
+            <wp:effectExtent l="0" t="0" r="0" b="0"/>
+            <wp:docPr id="872168616" name="Picture 1" descr="A screenshot of a computer program&#10;&#10;AI-generated content may be incorrect."/>
+            <wp:cNvGraphicFramePr>
+              <a:graphicFrameLocks xmlns:a="http://schemas.openxmlformats.org/drawingml/2006/main" noChangeAspect="1"/>
+            </wp:cNvGraphicFramePr>
+            <a:graphic xmlns:a="http://schemas.openxmlformats.org/drawingml/2006/main">
+              <a:graphicData uri="http://schemas.openxmlformats.org/drawingml/2006/picture">
+                <pic:pic xmlns:pic="http://schemas.openxmlformats.org/drawingml/2006/picture">
+                  <pic:nvPicPr>
+                    <pic:cNvPr id="872168616" name="Picture 1" descr="A screenshot of a computer program&#10;&#10;AI-generated content may be incorrect."/>
+                    <pic:cNvPicPr/>
+                  </pic:nvPicPr>
+                  <pic:blipFill>
+                    <a:blip r:embed="rId43"/>
+                    <a:stretch>
+                      <a:fillRect/>
+                    </a:stretch>
+                  </pic:blipFill>
+                  <pic:spPr>
+                    <a:xfrm>
+                      <a:off x="0" y="0"/>
+                      <a:ext cx="4004013" cy="2478274"/>
+                    </a:xfrm>
+                    <a:prstGeom prst="rect">
+                      <a:avLst/>
+                    </a:prstGeom>
+                  </pic:spPr>
+                </pic:pic>
+              </a:graphicData>
+            </a:graphic>
+          </wp:inline>
+        </w:drawing>
+      </w:r>
+    </w:p>
+    <w:p>
+      <w:r>
+        <w:lastRenderedPageBreak/>
+        <w:drawing>
+          <wp:inline distT="0" distB="0" distL="0" distR="0" wp14:anchorId="5F5DDC17" wp14:editId="2CFDD579">
+            <wp:extent cx="4382112" cy="3715268"/>
+            <wp:effectExtent l="0" t="0" r="0" b="0"/>
+            <wp:docPr id="1837393291" name="Picture 1" descr="A screenshot of a computer program&#10;&#10;AI-generated content may be incorrect."/>
+            <wp:cNvGraphicFramePr>
+              <a:graphicFrameLocks xmlns:a="http://schemas.openxmlformats.org/drawingml/2006/main" noChangeAspect="1"/>
+            </wp:cNvGraphicFramePr>
+            <a:graphic xmlns:a="http://schemas.openxmlformats.org/drawingml/2006/main">
+              <a:graphicData uri="http://schemas.openxmlformats.org/drawingml/2006/picture">
+                <pic:pic xmlns:pic="http://schemas.openxmlformats.org/drawingml/2006/picture">
+                  <pic:nvPicPr>
+                    <pic:cNvPr id="1837393291" name="Picture 1" descr="A screenshot of a computer program&#10;&#10;AI-generated content may be incorrect."/>
+                    <pic:cNvPicPr/>
+                  </pic:nvPicPr>
+                  <pic:blipFill>
+                    <a:blip r:embed="rId44"/>
+                    <a:stretch>
+                      <a:fillRect/>
+                    </a:stretch>
+                  </pic:blipFill>
+                  <pic:spPr>
+                    <a:xfrm>
+                      <a:off x="0" y="0"/>
+                      <a:ext cx="4382112" cy="3715268"/>
+                    </a:xfrm>
+                    <a:prstGeom prst="rect">
+                      <a:avLst/>
+                    </a:prstGeom>
+                  </pic:spPr>
+                </pic:pic>
+              </a:graphicData>
+            </a:graphic>
+          </wp:inline>
+        </w:drawing>
+      </w:r>
+    </w:p>
+    <w:p>
+      <w:r>
+        <w:rPr>
+          <w:b/>
+          <w:bCs/>
+        </w:rPr>
+        <w:t>Bước 3</w:t>
+      </w:r>
+      <w:r>
+        <w:rPr>
+          <w:b/>
+          <w:bCs/>
+        </w:rPr>
+        <w:t xml:space="preserve">: </w:t>
+      </w:r>
+      <w:r>
+        <w:t>Chạy lệnh build ứng dụng và start container</w:t>
+      </w:r>
+    </w:p>
+    <w:p>
+      <w:r>
+        <w:t>docker build -t flask-app .</w:t>
+      </w:r>
+    </w:p>
+    <w:p>
+      <w:r>
+        <w:drawing>
+          <wp:inline distT="0" distB="0" distL="0" distR="0" wp14:anchorId="22A7CF2E" wp14:editId="7BA867B1">
+            <wp:extent cx="5943600" cy="3602355"/>
+            <wp:effectExtent l="0" t="0" r="0" b="0"/>
+            <wp:docPr id="929533118" name="Picture 1" descr="A screen shot of a computer&#10;&#10;AI-generated content may be incorrect."/>
+            <wp:cNvGraphicFramePr>
+              <a:graphicFrameLocks xmlns:a="http://schemas.openxmlformats.org/drawingml/2006/main" noChangeAspect="1"/>
+            </wp:cNvGraphicFramePr>
+            <a:graphic xmlns:a="http://schemas.openxmlformats.org/drawingml/2006/main">
+              <a:graphicData uri="http://schemas.openxmlformats.org/drawingml/2006/picture">
+                <pic:pic xmlns:pic="http://schemas.openxmlformats.org/drawingml/2006/picture">
+                  <pic:nvPicPr>
+                    <pic:cNvPr id="929533118" name="Picture 1" descr="A screen shot of a computer&#10;&#10;AI-generated content may be incorrect."/>
+                    <pic:cNvPicPr/>
+                  </pic:nvPicPr>
+                  <pic:blipFill>
+                    <a:blip r:embed="rId45"/>
+                    <a:stretch>
+                      <a:fillRect/>
+                    </a:stretch>
+                  </pic:blipFill>
+                  <pic:spPr>
+                    <a:xfrm>
+                      <a:off x="0" y="0"/>
+                      <a:ext cx="5943600" cy="3602355"/>
+                    </a:xfrm>
+                    <a:prstGeom prst="rect">
+                      <a:avLst/>
+                    </a:prstGeom>
+                  </pic:spPr>
+                </pic:pic>
+              </a:graphicData>
+            </a:graphic>
+          </wp:inline>
+        </w:drawing>
+      </w:r>
+    </w:p>
+    <w:p>
+      <w:r>
+        <w:lastRenderedPageBreak/>
+        <w:t>docker run -p 5000:5000 flask-app</w:t>
+      </w:r>
+    </w:p>
+    <w:p>
+      <w:r>
+        <w:drawing>
+          <wp:inline distT="0" distB="0" distL="0" distR="0" wp14:anchorId="1E153D0A" wp14:editId="4B22930D">
+            <wp:extent cx="5943600" cy="979805"/>
+            <wp:effectExtent l="0" t="0" r="0" b="0"/>
+            <wp:docPr id="2132430730" name="Picture 1" descr="A screen shot of a black screen&#10;&#10;AI-generated content may be incorrect."/>
+            <wp:cNvGraphicFramePr>
+              <a:graphicFrameLocks xmlns:a="http://schemas.openxmlformats.org/drawingml/2006/main" noChangeAspect="1"/>
+            </wp:cNvGraphicFramePr>
+            <a:graphic xmlns:a="http://schemas.openxmlformats.org/drawingml/2006/main">
+              <a:graphicData uri="http://schemas.openxmlformats.org/drawingml/2006/picture">
+                <pic:pic xmlns:pic="http://schemas.openxmlformats.org/drawingml/2006/picture">
+                  <pic:nvPicPr>
+                    <pic:cNvPr id="2132430730" name="Picture 1" descr="A screen shot of a black screen&#10;&#10;AI-generated content may be incorrect."/>
+                    <pic:cNvPicPr/>
+                  </pic:nvPicPr>
+                  <pic:blipFill>
+                    <a:blip r:embed="rId46"/>
+                    <a:stretch>
+                      <a:fillRect/>
+                    </a:stretch>
+                  </pic:blipFill>
+                  <pic:spPr>
+                    <a:xfrm>
+                      <a:off x="0" y="0"/>
+                      <a:ext cx="5943600" cy="979805"/>
+                    </a:xfrm>
+                    <a:prstGeom prst="rect">
+                      <a:avLst/>
+                    </a:prstGeom>
+                  </pic:spPr>
+                </pic:pic>
+              </a:graphicData>
+            </a:graphic>
+          </wp:inline>
+        </w:drawing>
+      </w:r>
+    </w:p>
+    <w:p>
+      <w:r>
+        <w:t>(Cảnh báo để cho chúng ta biết việc sử dụng lệnh này không nên dùng trong môi trường Product)</w:t>
+      </w:r>
+    </w:p>
+    <w:p>
+      <w:r>
+        <w:t>Kết quả</w:t>
+      </w:r>
+    </w:p>
+    <w:p>
+      <w:r>
+        <w:drawing>
+          <wp:inline distT="0" distB="0" distL="0" distR="0" wp14:anchorId="292B63EC" wp14:editId="587A974B">
+            <wp:extent cx="3991532" cy="952633"/>
+            <wp:effectExtent l="0" t="0" r="9525" b="0"/>
+            <wp:docPr id="1568986730" name="Picture 1" descr="A screenshot of a computer&#10;&#10;AI-generated content may be incorrect."/>
+            <wp:cNvGraphicFramePr>
+              <a:graphicFrameLocks xmlns:a="http://schemas.openxmlformats.org/drawingml/2006/main" noChangeAspect="1"/>
+            </wp:cNvGraphicFramePr>
+            <a:graphic xmlns:a="http://schemas.openxmlformats.org/drawingml/2006/main">
+              <a:graphicData uri="http://schemas.openxmlformats.org/drawingml/2006/picture">
+                <pic:pic xmlns:pic="http://schemas.openxmlformats.org/drawingml/2006/picture">
+                  <pic:nvPicPr>
+                    <pic:cNvPr id="1568986730" name="Picture 1" descr="A screenshot of a computer&#10;&#10;AI-generated content may be incorrect."/>
+                    <pic:cNvPicPr/>
+                  </pic:nvPicPr>
+                  <pic:blipFill>
+                    <a:blip r:embed="rId47"/>
+                    <a:stretch>
+                      <a:fillRect/>
+                    </a:stretch>
+                  </pic:blipFill>
+                  <pic:spPr>
+                    <a:xfrm>
+                      <a:off x="0" y="0"/>
+                      <a:ext cx="3991532" cy="952633"/>
+                    </a:xfrm>
+                    <a:prstGeom prst="rect">
+                      <a:avLst/>
+                    </a:prstGeom>
+                  </pic:spPr>
+                </pic:pic>
+              </a:graphicData>
+            </a:graphic>
+          </wp:inline>
+        </w:drawing>
+      </w:r>
+    </w:p>
     <w:sectPr>
       <w:pgSz w:w="12240" w:h="15840"/>
       <w:pgMar w:top="1440" w:right="1440" w:bottom="1440" w:left="1440" w:header="720" w:footer="720" w:gutter="0"/>
@@ -3338,6 +3981,7 @@
   <w:style w:type="character" w:default="1" w:styleId="DefaultParagraphFont">
     <w:name w:val="Default Paragraph Font"/>
     <w:uiPriority w:val="1"/>
+    <w:semiHidden/>
     <w:unhideWhenUsed/>
   </w:style>
   <w:style w:type="table" w:default="1" w:styleId="TableNormal">

</xml_diff>

<commit_message>
Hoàn thành bài 3 phần 3
</commit_message>
<xml_diff>
--- a/Báo cáo thực hành - Docker.docx
+++ b/Báo cáo thực hành - Docker.docx
@@ -3121,6 +3121,289 @@
                     <a:xfrm>
                       <a:off x="0" y="0"/>
                       <a:ext cx="3991532" cy="952633"/>
+                    </a:xfrm>
+                    <a:prstGeom prst="rect">
+                      <a:avLst/>
+                    </a:prstGeom>
+                  </pic:spPr>
+                </pic:pic>
+              </a:graphicData>
+            </a:graphic>
+          </wp:inline>
+        </w:drawing>
+      </w:r>
+    </w:p>
+    <w:p>
+      <w:pPr>
+        <w:rPr>
+          <w:b/>
+          <w:bCs/>
+        </w:rPr>
+      </w:pPr>
+      <w:r>
+        <w:rPr>
+          <w:b/>
+          <w:bCs/>
+        </w:rPr>
+        <w:t>Bài 3</w:t>
+      </w:r>
+      <w:r>
+        <w:rPr>
+          <w:b/>
+          <w:bCs/>
+        </w:rPr>
+        <w:t>: Chạy 1 ứng dụng React đơn giản bằng docker file</w:t>
+      </w:r>
+    </w:p>
+    <w:p>
+      <w:pPr>
+        <w:rPr>
+          <w:b/>
+          <w:bCs/>
+        </w:rPr>
+      </w:pPr>
+      <w:r>
+        <w:rPr>
+          <w:b/>
+          <w:bCs/>
+        </w:rPr>
+        <w:lastRenderedPageBreak/>
+        <w:drawing>
+          <wp:inline distT="0" distB="0" distL="0" distR="0" wp14:anchorId="093DB095" wp14:editId="6552EBB8">
+            <wp:extent cx="5601482" cy="8011643"/>
+            <wp:effectExtent l="0" t="0" r="0" b="8890"/>
+            <wp:docPr id="1644196757" name="Picture 1" descr="A screenshot of a computer program&#10;&#10;AI-generated content may be incorrect."/>
+            <wp:cNvGraphicFramePr>
+              <a:graphicFrameLocks xmlns:a="http://schemas.openxmlformats.org/drawingml/2006/main" noChangeAspect="1"/>
+            </wp:cNvGraphicFramePr>
+            <a:graphic xmlns:a="http://schemas.openxmlformats.org/drawingml/2006/main">
+              <a:graphicData uri="http://schemas.openxmlformats.org/drawingml/2006/picture">
+                <pic:pic xmlns:pic="http://schemas.openxmlformats.org/drawingml/2006/picture">
+                  <pic:nvPicPr>
+                    <pic:cNvPr id="1644196757" name="Picture 1" descr="A screenshot of a computer program&#10;&#10;AI-generated content may be incorrect."/>
+                    <pic:cNvPicPr/>
+                  </pic:nvPicPr>
+                  <pic:blipFill>
+                    <a:blip r:embed="rId48"/>
+                    <a:stretch>
+                      <a:fillRect/>
+                    </a:stretch>
+                  </pic:blipFill>
+                  <pic:spPr>
+                    <a:xfrm>
+                      <a:off x="0" y="0"/>
+                      <a:ext cx="5601482" cy="8011643"/>
+                    </a:xfrm>
+                    <a:prstGeom prst="rect">
+                      <a:avLst/>
+                    </a:prstGeom>
+                  </pic:spPr>
+                </pic:pic>
+              </a:graphicData>
+            </a:graphic>
+          </wp:inline>
+        </w:drawing>
+      </w:r>
+    </w:p>
+    <w:p>
+      <w:r>
+        <w:rPr>
+          <w:b/>
+          <w:bCs/>
+        </w:rPr>
+        <w:lastRenderedPageBreak/>
+        <w:t xml:space="preserve">Bước 2: </w:t>
+      </w:r>
+      <w:r>
+        <w:t>Tạo docker file và cấu hình cho dockerfile</w:t>
+      </w:r>
+    </w:p>
+    <w:p>
+      <w:r>
+        <w:drawing>
+          <wp:inline distT="0" distB="0" distL="0" distR="0" wp14:anchorId="26AC2969" wp14:editId="7438E09B">
+            <wp:extent cx="5943600" cy="3291205"/>
+            <wp:effectExtent l="0" t="0" r="0" b="4445"/>
+            <wp:docPr id="223723960" name="Picture 1" descr="A screenshot of a computer program&#10;&#10;AI-generated content may be incorrect."/>
+            <wp:cNvGraphicFramePr>
+              <a:graphicFrameLocks xmlns:a="http://schemas.openxmlformats.org/drawingml/2006/main" noChangeAspect="1"/>
+            </wp:cNvGraphicFramePr>
+            <a:graphic xmlns:a="http://schemas.openxmlformats.org/drawingml/2006/main">
+              <a:graphicData uri="http://schemas.openxmlformats.org/drawingml/2006/picture">
+                <pic:pic xmlns:pic="http://schemas.openxmlformats.org/drawingml/2006/picture">
+                  <pic:nvPicPr>
+                    <pic:cNvPr id="223723960" name="Picture 1" descr="A screenshot of a computer program&#10;&#10;AI-generated content may be incorrect."/>
+                    <pic:cNvPicPr/>
+                  </pic:nvPicPr>
+                  <pic:blipFill>
+                    <a:blip r:embed="rId49"/>
+                    <a:stretch>
+                      <a:fillRect/>
+                    </a:stretch>
+                  </pic:blipFill>
+                  <pic:spPr>
+                    <a:xfrm>
+                      <a:off x="0" y="0"/>
+                      <a:ext cx="5943600" cy="3291205"/>
+                    </a:xfrm>
+                    <a:prstGeom prst="rect">
+                      <a:avLst/>
+                    </a:prstGeom>
+                  </pic:spPr>
+                </pic:pic>
+              </a:graphicData>
+            </a:graphic>
+          </wp:inline>
+        </w:drawing>
+      </w:r>
+    </w:p>
+    <w:p>
+      <w:r>
+        <w:rPr>
+          <w:b/>
+          <w:bCs/>
+        </w:rPr>
+        <w:t>Bước 3:</w:t>
+      </w:r>
+      <w:r>
+        <w:rPr>
+          <w:b/>
+          <w:bCs/>
+        </w:rPr>
+        <w:t xml:space="preserve"> </w:t>
+      </w:r>
+      <w:r>
+        <w:t xml:space="preserve">Build và run ứng dụng </w:t>
+      </w:r>
+    </w:p>
+    <w:p>
+      <w:pPr>
+        <w:rPr>
+          <w:b/>
+          <w:bCs/>
+        </w:rPr>
+      </w:pPr>
+      <w:r>
+        <w:rPr>
+          <w:b/>
+          <w:bCs/>
+        </w:rPr>
+        <w:drawing>
+          <wp:inline distT="0" distB="0" distL="0" distR="0" wp14:anchorId="2CECFF61" wp14:editId="7AB63663">
+            <wp:extent cx="5943600" cy="2360930"/>
+            <wp:effectExtent l="0" t="0" r="0" b="1270"/>
+            <wp:docPr id="352732491" name="Picture 1" descr="A screen shot of a computer&#10;&#10;AI-generated content may be incorrect."/>
+            <wp:cNvGraphicFramePr>
+              <a:graphicFrameLocks xmlns:a="http://schemas.openxmlformats.org/drawingml/2006/main" noChangeAspect="1"/>
+            </wp:cNvGraphicFramePr>
+            <a:graphic xmlns:a="http://schemas.openxmlformats.org/drawingml/2006/main">
+              <a:graphicData uri="http://schemas.openxmlformats.org/drawingml/2006/picture">
+                <pic:pic xmlns:pic="http://schemas.openxmlformats.org/drawingml/2006/picture">
+                  <pic:nvPicPr>
+                    <pic:cNvPr id="352732491" name="Picture 1" descr="A screen shot of a computer&#10;&#10;AI-generated content may be incorrect."/>
+                    <pic:cNvPicPr/>
+                  </pic:nvPicPr>
+                  <pic:blipFill>
+                    <a:blip r:embed="rId50"/>
+                    <a:stretch>
+                      <a:fillRect/>
+                    </a:stretch>
+                  </pic:blipFill>
+                  <pic:spPr>
+                    <a:xfrm>
+                      <a:off x="0" y="0"/>
+                      <a:ext cx="5943600" cy="2360930"/>
+                    </a:xfrm>
+                    <a:prstGeom prst="rect">
+                      <a:avLst/>
+                    </a:prstGeom>
+                  </pic:spPr>
+                </pic:pic>
+              </a:graphicData>
+            </a:graphic>
+          </wp:inline>
+        </w:drawing>
+      </w:r>
+      <w:r>
+        <w:rPr>
+          <w:b/>
+          <w:bCs/>
+        </w:rPr>
+        <w:t xml:space="preserve"> </w:t>
+      </w:r>
+    </w:p>
+    <w:p>
+      <w:r>
+        <w:lastRenderedPageBreak/>
+        <w:drawing>
+          <wp:inline distT="0" distB="0" distL="0" distR="0" wp14:anchorId="287DA6E6" wp14:editId="03E44BB8">
+            <wp:extent cx="5943600" cy="2578100"/>
+            <wp:effectExtent l="0" t="0" r="0" b="0"/>
+            <wp:docPr id="1009881977" name="Picture 1" descr="A screenshot of a computer program&#10;&#10;AI-generated content may be incorrect."/>
+            <wp:cNvGraphicFramePr>
+              <a:graphicFrameLocks xmlns:a="http://schemas.openxmlformats.org/drawingml/2006/main" noChangeAspect="1"/>
+            </wp:cNvGraphicFramePr>
+            <a:graphic xmlns:a="http://schemas.openxmlformats.org/drawingml/2006/main">
+              <a:graphicData uri="http://schemas.openxmlformats.org/drawingml/2006/picture">
+                <pic:pic xmlns:pic="http://schemas.openxmlformats.org/drawingml/2006/picture">
+                  <pic:nvPicPr>
+                    <pic:cNvPr id="1009881977" name="Picture 1" descr="A screenshot of a computer program&#10;&#10;AI-generated content may be incorrect."/>
+                    <pic:cNvPicPr/>
+                  </pic:nvPicPr>
+                  <pic:blipFill>
+                    <a:blip r:embed="rId51"/>
+                    <a:stretch>
+                      <a:fillRect/>
+                    </a:stretch>
+                  </pic:blipFill>
+                  <pic:spPr>
+                    <a:xfrm>
+                      <a:off x="0" y="0"/>
+                      <a:ext cx="5943600" cy="2578100"/>
+                    </a:xfrm>
+                    <a:prstGeom prst="rect">
+                      <a:avLst/>
+                    </a:prstGeom>
+                  </pic:spPr>
+                </pic:pic>
+              </a:graphicData>
+            </a:graphic>
+          </wp:inline>
+        </w:drawing>
+      </w:r>
+    </w:p>
+    <w:p>
+      <w:r>
+        <w:t>Kết quả:</w:t>
+      </w:r>
+    </w:p>
+    <w:p>
+      <w:r>
+        <w:drawing>
+          <wp:inline distT="0" distB="0" distL="0" distR="0" wp14:anchorId="2840B306" wp14:editId="73517708">
+            <wp:extent cx="5943600" cy="2799715"/>
+            <wp:effectExtent l="0" t="0" r="0" b="635"/>
+            <wp:docPr id="800739543" name="Picture 1"/>
+            <wp:cNvGraphicFramePr>
+              <a:graphicFrameLocks xmlns:a="http://schemas.openxmlformats.org/drawingml/2006/main" noChangeAspect="1"/>
+            </wp:cNvGraphicFramePr>
+            <a:graphic xmlns:a="http://schemas.openxmlformats.org/drawingml/2006/main">
+              <a:graphicData uri="http://schemas.openxmlformats.org/drawingml/2006/picture">
+                <pic:pic xmlns:pic="http://schemas.openxmlformats.org/drawingml/2006/picture">
+                  <pic:nvPicPr>
+                    <pic:cNvPr id="800739543" name=""/>
+                    <pic:cNvPicPr/>
+                  </pic:nvPicPr>
+                  <pic:blipFill>
+                    <a:blip r:embed="rId52"/>
+                    <a:stretch>
+                      <a:fillRect/>
+                    </a:stretch>
+                  </pic:blipFill>
+                  <pic:spPr>
+                    <a:xfrm>
+                      <a:off x="0" y="0"/>
+                      <a:ext cx="5943600" cy="2799715"/>
                     </a:xfrm>
                     <a:prstGeom prst="rect">
                       <a:avLst/>

</xml_diff>

<commit_message>
Hoàn thành bài 4 phần 2
</commit_message>
<xml_diff>
--- a/Báo cáo thực hành - Docker.docx
+++ b/Báo cáo thực hành - Docker.docx
@@ -3380,10 +3380,10 @@
     <w:p>
       <w:r>
         <w:drawing>
-          <wp:inline distT="0" distB="0" distL="0" distR="0" wp14:anchorId="2840B306" wp14:editId="73517708">
+          <wp:inline distT="0" distB="0" distL="0" distR="0" wp14:anchorId="2840B306" wp14:editId="6504D26A">
             <wp:extent cx="5943600" cy="2799715"/>
             <wp:effectExtent l="0" t="0" r="0" b="635"/>
-            <wp:docPr id="800739543" name="Picture 1"/>
+            <wp:docPr id="800739543" name="Picture 1" descr="A screen shot of a computer&#10;&#10;AI-generated content may be incorrect."/>
             <wp:cNvGraphicFramePr>
               <a:graphicFrameLocks xmlns:a="http://schemas.openxmlformats.org/drawingml/2006/main" noChangeAspect="1"/>
             </wp:cNvGraphicFramePr>
@@ -3391,7 +3391,7 @@
               <a:graphicData uri="http://schemas.openxmlformats.org/drawingml/2006/picture">
                 <pic:pic xmlns:pic="http://schemas.openxmlformats.org/drawingml/2006/picture">
                   <pic:nvPicPr>
-                    <pic:cNvPr id="800739543" name=""/>
+                    <pic:cNvPr id="800739543" name="Picture 1" descr="A screen shot of a computer&#10;&#10;AI-generated content may be incorrect."/>
                     <pic:cNvPicPr/>
                   </pic:nvPicPr>
                   <pic:blipFill>
@@ -3404,6 +3404,279 @@
                     <a:xfrm>
                       <a:off x="0" y="0"/>
                       <a:ext cx="5943600" cy="2799715"/>
+                    </a:xfrm>
+                    <a:prstGeom prst="rect">
+                      <a:avLst/>
+                    </a:prstGeom>
+                  </pic:spPr>
+                </pic:pic>
+              </a:graphicData>
+            </a:graphic>
+          </wp:inline>
+        </w:drawing>
+      </w:r>
+    </w:p>
+    <w:p/>
+    <w:p>
+      <w:pPr>
+        <w:rPr>
+          <w:b/>
+          <w:bCs/>
+        </w:rPr>
+      </w:pPr>
+      <w:r>
+        <w:rPr>
+          <w:b/>
+          <w:bCs/>
+        </w:rPr>
+        <w:t>Bài 4: Tạo ứng dụng với Nginx</w:t>
+      </w:r>
+    </w:p>
+    <w:p>
+      <w:r>
+        <w:rPr>
+          <w:b/>
+          <w:bCs/>
+        </w:rPr>
+        <w:t xml:space="preserve">Bước 1: </w:t>
+      </w:r>
+      <w:r>
+        <w:t>Tạo thư mục và các file cần thiết</w:t>
+      </w:r>
+    </w:p>
+    <w:p>
+      <w:r>
+        <w:rPr>
+          <w:b/>
+          <w:bCs/>
+        </w:rPr>
+        <w:t xml:space="preserve">Bước 2: </w:t>
+      </w:r>
+      <w:r>
+        <w:t>Tạo</w:t>
+      </w:r>
+      <w:r>
+        <w:t xml:space="preserve"> file index.html và</w:t>
+      </w:r>
+      <w:r>
+        <w:t xml:space="preserve"> cấu hình</w:t>
+      </w:r>
+      <w:r>
+        <w:t xml:space="preserve"> docker file</w:t>
+      </w:r>
+    </w:p>
+    <w:p>
+      <w:r>
+        <w:lastRenderedPageBreak/>
+        <w:drawing>
+          <wp:inline distT="0" distB="0" distL="0" distR="0" wp14:anchorId="7B4A5616" wp14:editId="0511FA3F">
+            <wp:extent cx="5943600" cy="2586990"/>
+            <wp:effectExtent l="0" t="0" r="0" b="3810"/>
+            <wp:docPr id="1290157682" name="Picture 1" descr="A screen shot of a computer program&#10;&#10;AI-generated content may be incorrect."/>
+            <wp:cNvGraphicFramePr>
+              <a:graphicFrameLocks xmlns:a="http://schemas.openxmlformats.org/drawingml/2006/main" noChangeAspect="1"/>
+            </wp:cNvGraphicFramePr>
+            <a:graphic xmlns:a="http://schemas.openxmlformats.org/drawingml/2006/main">
+              <a:graphicData uri="http://schemas.openxmlformats.org/drawingml/2006/picture">
+                <pic:pic xmlns:pic="http://schemas.openxmlformats.org/drawingml/2006/picture">
+                  <pic:nvPicPr>
+                    <pic:cNvPr id="1290157682" name="Picture 1" descr="A screen shot of a computer program&#10;&#10;AI-generated content may be incorrect."/>
+                    <pic:cNvPicPr/>
+                  </pic:nvPicPr>
+                  <pic:blipFill>
+                    <a:blip r:embed="rId53"/>
+                    <a:stretch>
+                      <a:fillRect/>
+                    </a:stretch>
+                  </pic:blipFill>
+                  <pic:spPr>
+                    <a:xfrm>
+                      <a:off x="0" y="0"/>
+                      <a:ext cx="5943600" cy="2586990"/>
+                    </a:xfrm>
+                    <a:prstGeom prst="rect">
+                      <a:avLst/>
+                    </a:prstGeom>
+                  </pic:spPr>
+                </pic:pic>
+              </a:graphicData>
+            </a:graphic>
+          </wp:inline>
+        </w:drawing>
+      </w:r>
+    </w:p>
+    <w:p>
+      <w:r>
+        <w:drawing>
+          <wp:inline distT="0" distB="0" distL="0" distR="0" wp14:anchorId="1D4D5BBF" wp14:editId="7D0684DC">
+            <wp:extent cx="5943600" cy="2802255"/>
+            <wp:effectExtent l="0" t="0" r="0" b="0"/>
+            <wp:docPr id="762825385" name="Picture 1" descr="A screenshot of a computer&#10;&#10;AI-generated content may be incorrect."/>
+            <wp:cNvGraphicFramePr>
+              <a:graphicFrameLocks xmlns:a="http://schemas.openxmlformats.org/drawingml/2006/main" noChangeAspect="1"/>
+            </wp:cNvGraphicFramePr>
+            <a:graphic xmlns:a="http://schemas.openxmlformats.org/drawingml/2006/main">
+              <a:graphicData uri="http://schemas.openxmlformats.org/drawingml/2006/picture">
+                <pic:pic xmlns:pic="http://schemas.openxmlformats.org/drawingml/2006/picture">
+                  <pic:nvPicPr>
+                    <pic:cNvPr id="762825385" name="Picture 1" descr="A screenshot of a computer&#10;&#10;AI-generated content may be incorrect."/>
+                    <pic:cNvPicPr/>
+                  </pic:nvPicPr>
+                  <pic:blipFill>
+                    <a:blip r:embed="rId54"/>
+                    <a:stretch>
+                      <a:fillRect/>
+                    </a:stretch>
+                  </pic:blipFill>
+                  <pic:spPr>
+                    <a:xfrm>
+                      <a:off x="0" y="0"/>
+                      <a:ext cx="5943600" cy="2802255"/>
+                    </a:xfrm>
+                    <a:prstGeom prst="rect">
+                      <a:avLst/>
+                    </a:prstGeom>
+                  </pic:spPr>
+                </pic:pic>
+              </a:graphicData>
+            </a:graphic>
+          </wp:inline>
+        </w:drawing>
+      </w:r>
+    </w:p>
+    <w:p>
+      <w:r>
+        <w:rPr>
+          <w:b/>
+          <w:bCs/>
+        </w:rPr>
+        <w:t>Bước 3</w:t>
+      </w:r>
+      <w:r>
+        <w:t>: Build ứng dụng và start container.</w:t>
+      </w:r>
+    </w:p>
+    <w:p>
+      <w:r>
+        <w:drawing>
+          <wp:inline distT="0" distB="0" distL="0" distR="0" wp14:anchorId="2760C11D" wp14:editId="519C655F">
+            <wp:extent cx="5943600" cy="1769110"/>
+            <wp:effectExtent l="0" t="0" r="0" b="2540"/>
+            <wp:docPr id="966857610" name="Picture 1" descr="A screenshot of a computer&#10;&#10;AI-generated content may be incorrect."/>
+            <wp:cNvGraphicFramePr>
+              <a:graphicFrameLocks xmlns:a="http://schemas.openxmlformats.org/drawingml/2006/main" noChangeAspect="1"/>
+            </wp:cNvGraphicFramePr>
+            <a:graphic xmlns:a="http://schemas.openxmlformats.org/drawingml/2006/main">
+              <a:graphicData uri="http://schemas.openxmlformats.org/drawingml/2006/picture">
+                <pic:pic xmlns:pic="http://schemas.openxmlformats.org/drawingml/2006/picture">
+                  <pic:nvPicPr>
+                    <pic:cNvPr id="966857610" name="Picture 1" descr="A screenshot of a computer&#10;&#10;AI-generated content may be incorrect."/>
+                    <pic:cNvPicPr/>
+                  </pic:nvPicPr>
+                  <pic:blipFill>
+                    <a:blip r:embed="rId55"/>
+                    <a:stretch>
+                      <a:fillRect/>
+                    </a:stretch>
+                  </pic:blipFill>
+                  <pic:spPr>
+                    <a:xfrm>
+                      <a:off x="0" y="0"/>
+                      <a:ext cx="5943600" cy="1769110"/>
+                    </a:xfrm>
+                    <a:prstGeom prst="rect">
+                      <a:avLst/>
+                    </a:prstGeom>
+                  </pic:spPr>
+                </pic:pic>
+              </a:graphicData>
+            </a:graphic>
+          </wp:inline>
+        </w:drawing>
+      </w:r>
+    </w:p>
+    <w:p>
+      <w:r>
+        <w:lastRenderedPageBreak/>
+        <w:drawing>
+          <wp:inline distT="0" distB="0" distL="0" distR="0" wp14:anchorId="18BDFA40" wp14:editId="033C9E9C">
+            <wp:extent cx="5943600" cy="4040505"/>
+            <wp:effectExtent l="0" t="0" r="0" b="0"/>
+            <wp:docPr id="1098297364" name="Picture 1" descr="A screen shot of a computer&#10;&#10;AI-generated content may be incorrect."/>
+            <wp:cNvGraphicFramePr>
+              <a:graphicFrameLocks xmlns:a="http://schemas.openxmlformats.org/drawingml/2006/main" noChangeAspect="1"/>
+            </wp:cNvGraphicFramePr>
+            <a:graphic xmlns:a="http://schemas.openxmlformats.org/drawingml/2006/main">
+              <a:graphicData uri="http://schemas.openxmlformats.org/drawingml/2006/picture">
+                <pic:pic xmlns:pic="http://schemas.openxmlformats.org/drawingml/2006/picture">
+                  <pic:nvPicPr>
+                    <pic:cNvPr id="1098297364" name="Picture 1" descr="A screen shot of a computer&#10;&#10;AI-generated content may be incorrect."/>
+                    <pic:cNvPicPr/>
+                  </pic:nvPicPr>
+                  <pic:blipFill>
+                    <a:blip r:embed="rId56"/>
+                    <a:stretch>
+                      <a:fillRect/>
+                    </a:stretch>
+                  </pic:blipFill>
+                  <pic:spPr>
+                    <a:xfrm>
+                      <a:off x="0" y="0"/>
+                      <a:ext cx="5943600" cy="4040505"/>
+                    </a:xfrm>
+                    <a:prstGeom prst="rect">
+                      <a:avLst/>
+                    </a:prstGeom>
+                  </pic:spPr>
+                </pic:pic>
+              </a:graphicData>
+            </a:graphic>
+          </wp:inline>
+        </w:drawing>
+      </w:r>
+    </w:p>
+    <w:p>
+      <w:pPr>
+        <w:rPr>
+          <w:b/>
+          <w:bCs/>
+        </w:rPr>
+      </w:pPr>
+      <w:r>
+        <w:rPr>
+          <w:b/>
+          <w:bCs/>
+        </w:rPr>
+        <w:t>Kết quả:</w:t>
+      </w:r>
+    </w:p>
+    <w:p>
+      <w:r>
+        <w:drawing>
+          <wp:inline distT="0" distB="0" distL="0" distR="0" wp14:anchorId="2506D2AB" wp14:editId="04C3E5DC">
+            <wp:extent cx="5943600" cy="1081405"/>
+            <wp:effectExtent l="0" t="0" r="0" b="4445"/>
+            <wp:docPr id="426814288" name="Picture 1"/>
+            <wp:cNvGraphicFramePr>
+              <a:graphicFrameLocks xmlns:a="http://schemas.openxmlformats.org/drawingml/2006/main" noChangeAspect="1"/>
+            </wp:cNvGraphicFramePr>
+            <a:graphic xmlns:a="http://schemas.openxmlformats.org/drawingml/2006/main">
+              <a:graphicData uri="http://schemas.openxmlformats.org/drawingml/2006/picture">
+                <pic:pic xmlns:pic="http://schemas.openxmlformats.org/drawingml/2006/picture">
+                  <pic:nvPicPr>
+                    <pic:cNvPr id="426814288" name=""/>
+                    <pic:cNvPicPr/>
+                  </pic:nvPicPr>
+                  <pic:blipFill>
+                    <a:blip r:embed="rId57"/>
+                    <a:stretch>
+                      <a:fillRect/>
+                    </a:stretch>
+                  </pic:blipFill>
+                  <pic:spPr>
+                    <a:xfrm>
+                      <a:off x="0" y="0"/>
+                      <a:ext cx="5943600" cy="1081405"/>
                     </a:xfrm>
                     <a:prstGeom prst="rect">
                       <a:avLst/>

</xml_diff>

<commit_message>
Hoàn thành bài 5 phần 2
</commit_message>
<xml_diff>
--- a/Báo cáo thực hành - Docker.docx
+++ b/Báo cáo thực hành - Docker.docx
@@ -3653,10 +3653,10 @@
     <w:p>
       <w:r>
         <w:drawing>
-          <wp:inline distT="0" distB="0" distL="0" distR="0" wp14:anchorId="2506D2AB" wp14:editId="04C3E5DC">
+          <wp:inline distT="0" distB="0" distL="0" distR="0" wp14:anchorId="2506D2AB" wp14:editId="5F58F801">
             <wp:extent cx="5943600" cy="1081405"/>
             <wp:effectExtent l="0" t="0" r="0" b="4445"/>
-            <wp:docPr id="426814288" name="Picture 1"/>
+            <wp:docPr id="426814288" name="Picture 1" descr="A close up of a text&#10;&#10;AI-generated content may be incorrect."/>
             <wp:cNvGraphicFramePr>
               <a:graphicFrameLocks xmlns:a="http://schemas.openxmlformats.org/drawingml/2006/main" noChangeAspect="1"/>
             </wp:cNvGraphicFramePr>
@@ -3664,7 +3664,7 @@
               <a:graphicData uri="http://schemas.openxmlformats.org/drawingml/2006/picture">
                 <pic:pic xmlns:pic="http://schemas.openxmlformats.org/drawingml/2006/picture">
                   <pic:nvPicPr>
-                    <pic:cNvPr id="426814288" name=""/>
+                    <pic:cNvPr id="426814288" name="Picture 1" descr="A close up of a text&#10;&#10;AI-generated content may be incorrect."/>
                     <pic:cNvPicPr/>
                   </pic:nvPicPr>
                   <pic:blipFill>
@@ -3677,6 +3677,257 @@
                     <a:xfrm>
                       <a:off x="0" y="0"/>
                       <a:ext cx="5943600" cy="1081405"/>
+                    </a:xfrm>
+                    <a:prstGeom prst="rect">
+                      <a:avLst/>
+                    </a:prstGeom>
+                  </pic:spPr>
+                </pic:pic>
+              </a:graphicData>
+            </a:graphic>
+          </wp:inline>
+        </w:drawing>
+      </w:r>
+    </w:p>
+    <w:p>
+      <w:pPr>
+        <w:rPr>
+          <w:b/>
+          <w:bCs/>
+        </w:rPr>
+      </w:pPr>
+      <w:r>
+        <w:rPr>
+          <w:b/>
+          <w:bCs/>
+        </w:rPr>
+        <w:t>Bài 5: Tạo ứng dụng Go</w:t>
+      </w:r>
+    </w:p>
+    <w:p>
+      <w:r>
+        <w:rPr>
+          <w:b/>
+          <w:bCs/>
+        </w:rPr>
+        <w:t>Bước 1:</w:t>
+      </w:r>
+      <w:r>
+        <w:t xml:space="preserve"> Tạo file và cấu hình docker file</w:t>
+      </w:r>
+    </w:p>
+    <w:p>
+      <w:r>
+        <w:lastRenderedPageBreak/>
+        <w:drawing>
+          <wp:inline distT="0" distB="0" distL="0" distR="0" wp14:anchorId="0CF80290" wp14:editId="6C1482F4">
+            <wp:extent cx="5849166" cy="3534268"/>
+            <wp:effectExtent l="0" t="0" r="0" b="9525"/>
+            <wp:docPr id="216869650" name="Picture 1" descr="A screen shot of a computer screen&#10;&#10;AI-generated content may be incorrect."/>
+            <wp:cNvGraphicFramePr>
+              <a:graphicFrameLocks xmlns:a="http://schemas.openxmlformats.org/drawingml/2006/main" noChangeAspect="1"/>
+            </wp:cNvGraphicFramePr>
+            <a:graphic xmlns:a="http://schemas.openxmlformats.org/drawingml/2006/main">
+              <a:graphicData uri="http://schemas.openxmlformats.org/drawingml/2006/picture">
+                <pic:pic xmlns:pic="http://schemas.openxmlformats.org/drawingml/2006/picture">
+                  <pic:nvPicPr>
+                    <pic:cNvPr id="216869650" name="Picture 1" descr="A screen shot of a computer screen&#10;&#10;AI-generated content may be incorrect."/>
+                    <pic:cNvPicPr/>
+                  </pic:nvPicPr>
+                  <pic:blipFill>
+                    <a:blip r:embed="rId58"/>
+                    <a:stretch>
+                      <a:fillRect/>
+                    </a:stretch>
+                  </pic:blipFill>
+                  <pic:spPr>
+                    <a:xfrm>
+                      <a:off x="0" y="0"/>
+                      <a:ext cx="5849166" cy="3534268"/>
+                    </a:xfrm>
+                    <a:prstGeom prst="rect">
+                      <a:avLst/>
+                    </a:prstGeom>
+                  </pic:spPr>
+                </pic:pic>
+              </a:graphicData>
+            </a:graphic>
+          </wp:inline>
+        </w:drawing>
+      </w:r>
+    </w:p>
+    <w:p>
+      <w:r>
+        <w:drawing>
+          <wp:inline distT="0" distB="0" distL="0" distR="0" wp14:anchorId="1D289CC9" wp14:editId="05D6A590">
+            <wp:extent cx="5943600" cy="3532505"/>
+            <wp:effectExtent l="0" t="0" r="0" b="0"/>
+            <wp:docPr id="1249282725" name="Picture 1" descr="A screenshot of a computer program&#10;&#10;AI-generated content may be incorrect."/>
+            <wp:cNvGraphicFramePr>
+              <a:graphicFrameLocks xmlns:a="http://schemas.openxmlformats.org/drawingml/2006/main" noChangeAspect="1"/>
+            </wp:cNvGraphicFramePr>
+            <a:graphic xmlns:a="http://schemas.openxmlformats.org/drawingml/2006/main">
+              <a:graphicData uri="http://schemas.openxmlformats.org/drawingml/2006/picture">
+                <pic:pic xmlns:pic="http://schemas.openxmlformats.org/drawingml/2006/picture">
+                  <pic:nvPicPr>
+                    <pic:cNvPr id="1249282725" name="Picture 1" descr="A screenshot of a computer program&#10;&#10;AI-generated content may be incorrect."/>
+                    <pic:cNvPicPr/>
+                  </pic:nvPicPr>
+                  <pic:blipFill>
+                    <a:blip r:embed="rId59"/>
+                    <a:stretch>
+                      <a:fillRect/>
+                    </a:stretch>
+                  </pic:blipFill>
+                  <pic:spPr>
+                    <a:xfrm>
+                      <a:off x="0" y="0"/>
+                      <a:ext cx="5943600" cy="3532505"/>
+                    </a:xfrm>
+                    <a:prstGeom prst="rect">
+                      <a:avLst/>
+                    </a:prstGeom>
+                  </pic:spPr>
+                </pic:pic>
+              </a:graphicData>
+            </a:graphic>
+          </wp:inline>
+        </w:drawing>
+      </w:r>
+    </w:p>
+    <w:p>
+      <w:r>
+        <w:rPr>
+          <w:b/>
+          <w:bCs/>
+        </w:rPr>
+        <w:t>Bước 2:</w:t>
+      </w:r>
+      <w:r>
+        <w:t xml:space="preserve"> Build và start</w:t>
+      </w:r>
+    </w:p>
+    <w:p>
+      <w:r>
+        <w:lastRenderedPageBreak/>
+        <w:drawing>
+          <wp:inline distT="0" distB="0" distL="0" distR="0" wp14:anchorId="7DD7EECE" wp14:editId="16010FA7">
+            <wp:extent cx="5943600" cy="1823085"/>
+            <wp:effectExtent l="0" t="0" r="0" b="5715"/>
+            <wp:docPr id="1887112495" name="Picture 1" descr="A screenshot of a computer program&#10;&#10;AI-generated content may be incorrect."/>
+            <wp:cNvGraphicFramePr>
+              <a:graphicFrameLocks xmlns:a="http://schemas.openxmlformats.org/drawingml/2006/main" noChangeAspect="1"/>
+            </wp:cNvGraphicFramePr>
+            <a:graphic xmlns:a="http://schemas.openxmlformats.org/drawingml/2006/main">
+              <a:graphicData uri="http://schemas.openxmlformats.org/drawingml/2006/picture">
+                <pic:pic xmlns:pic="http://schemas.openxmlformats.org/drawingml/2006/picture">
+                  <pic:nvPicPr>
+                    <pic:cNvPr id="1887112495" name="Picture 1" descr="A screenshot of a computer program&#10;&#10;AI-generated content may be incorrect."/>
+                    <pic:cNvPicPr/>
+                  </pic:nvPicPr>
+                  <pic:blipFill>
+                    <a:blip r:embed="rId60"/>
+                    <a:stretch>
+                      <a:fillRect/>
+                    </a:stretch>
+                  </pic:blipFill>
+                  <pic:spPr>
+                    <a:xfrm>
+                      <a:off x="0" y="0"/>
+                      <a:ext cx="5943600" cy="1823085"/>
+                    </a:xfrm>
+                    <a:prstGeom prst="rect">
+                      <a:avLst/>
+                    </a:prstGeom>
+                  </pic:spPr>
+                </pic:pic>
+              </a:graphicData>
+            </a:graphic>
+          </wp:inline>
+        </w:drawing>
+      </w:r>
+    </w:p>
+    <w:p>
+      <w:r>
+        <w:drawing>
+          <wp:inline distT="0" distB="0" distL="0" distR="0" wp14:anchorId="53F616A6" wp14:editId="19AC6904">
+            <wp:extent cx="4839375" cy="543001"/>
+            <wp:effectExtent l="0" t="0" r="0" b="9525"/>
+            <wp:docPr id="823648246" name="Picture 1" descr="A screen shot of a computer&#10;&#10;AI-generated content may be incorrect."/>
+            <wp:cNvGraphicFramePr>
+              <a:graphicFrameLocks xmlns:a="http://schemas.openxmlformats.org/drawingml/2006/main" noChangeAspect="1"/>
+            </wp:cNvGraphicFramePr>
+            <a:graphic xmlns:a="http://schemas.openxmlformats.org/drawingml/2006/main">
+              <a:graphicData uri="http://schemas.openxmlformats.org/drawingml/2006/picture">
+                <pic:pic xmlns:pic="http://schemas.openxmlformats.org/drawingml/2006/picture">
+                  <pic:nvPicPr>
+                    <pic:cNvPr id="823648246" name="Picture 1" descr="A screen shot of a computer&#10;&#10;AI-generated content may be incorrect."/>
+                    <pic:cNvPicPr/>
+                  </pic:nvPicPr>
+                  <pic:blipFill>
+                    <a:blip r:embed="rId61"/>
+                    <a:stretch>
+                      <a:fillRect/>
+                    </a:stretch>
+                  </pic:blipFill>
+                  <pic:spPr>
+                    <a:xfrm>
+                      <a:off x="0" y="0"/>
+                      <a:ext cx="4839375" cy="543001"/>
+                    </a:xfrm>
+                    <a:prstGeom prst="rect">
+                      <a:avLst/>
+                    </a:prstGeom>
+                  </pic:spPr>
+                </pic:pic>
+              </a:graphicData>
+            </a:graphic>
+          </wp:inline>
+        </w:drawing>
+      </w:r>
+    </w:p>
+    <w:p>
+      <w:pPr>
+        <w:rPr>
+          <w:b/>
+          <w:bCs/>
+        </w:rPr>
+      </w:pPr>
+      <w:r>
+        <w:rPr>
+          <w:b/>
+          <w:bCs/>
+        </w:rPr>
+        <w:t>Kết quả:</w:t>
+      </w:r>
+    </w:p>
+    <w:p>
+      <w:r>
+        <w:drawing>
+          <wp:inline distT="0" distB="0" distL="0" distR="0" wp14:anchorId="68CDCD15" wp14:editId="497AB248">
+            <wp:extent cx="5943600" cy="954405"/>
+            <wp:effectExtent l="0" t="0" r="0" b="0"/>
+            <wp:docPr id="581727129" name="Picture 1"/>
+            <wp:cNvGraphicFramePr>
+              <a:graphicFrameLocks xmlns:a="http://schemas.openxmlformats.org/drawingml/2006/main" noChangeAspect="1"/>
+            </wp:cNvGraphicFramePr>
+            <a:graphic xmlns:a="http://schemas.openxmlformats.org/drawingml/2006/main">
+              <a:graphicData uri="http://schemas.openxmlformats.org/drawingml/2006/picture">
+                <pic:pic xmlns:pic="http://schemas.openxmlformats.org/drawingml/2006/picture">
+                  <pic:nvPicPr>
+                    <pic:cNvPr id="581727129" name=""/>
+                    <pic:cNvPicPr/>
+                  </pic:nvPicPr>
+                  <pic:blipFill>
+                    <a:blip r:embed="rId62"/>
+                    <a:stretch>
+                      <a:fillRect/>
+                    </a:stretch>
+                  </pic:blipFill>
+                  <pic:spPr>
+                    <a:xfrm>
+                      <a:off x="0" y="0"/>
+                      <a:ext cx="5943600" cy="954405"/>
                     </a:xfrm>
                     <a:prstGeom prst="rect">
                       <a:avLst/>

</xml_diff>

<commit_message>
Hoàn thành bài 6 phần 2
</commit_message>
<xml_diff>
--- a/Báo cáo thực hành - Docker.docx
+++ b/Báo cáo thực hành - Docker.docx
@@ -3904,18 +3904,18 @@
     <w:p>
       <w:r>
         <w:drawing>
-          <wp:inline distT="0" distB="0" distL="0" distR="0" wp14:anchorId="68CDCD15" wp14:editId="497AB248">
+          <wp:inline distT="0" distB="0" distL="0" distR="0" wp14:anchorId="68CDCD15" wp14:editId="43187062">
             <wp:extent cx="5943600" cy="954405"/>
             <wp:effectExtent l="0" t="0" r="0" b="0"/>
-            <wp:docPr id="581727129" name="Picture 1"/>
-            <wp:cNvGraphicFramePr>
-              <a:graphicFrameLocks xmlns:a="http://schemas.openxmlformats.org/drawingml/2006/main" noChangeAspect="1"/>
-            </wp:cNvGraphicFramePr>
-            <a:graphic xmlns:a="http://schemas.openxmlformats.org/drawingml/2006/main">
-              <a:graphicData uri="http://schemas.openxmlformats.org/drawingml/2006/picture">
-                <pic:pic xmlns:pic="http://schemas.openxmlformats.org/drawingml/2006/picture">
-                  <pic:nvPicPr>
-                    <pic:cNvPr id="581727129" name=""/>
+            <wp:docPr id="581727129" name="Picture 1" descr="A close-up of a computer screen&#10;&#10;AI-generated content may be incorrect."/>
+            <wp:cNvGraphicFramePr>
+              <a:graphicFrameLocks xmlns:a="http://schemas.openxmlformats.org/drawingml/2006/main" noChangeAspect="1"/>
+            </wp:cNvGraphicFramePr>
+            <a:graphic xmlns:a="http://schemas.openxmlformats.org/drawingml/2006/main">
+              <a:graphicData uri="http://schemas.openxmlformats.org/drawingml/2006/picture">
+                <pic:pic xmlns:pic="http://schemas.openxmlformats.org/drawingml/2006/picture">
+                  <pic:nvPicPr>
+                    <pic:cNvPr id="581727129" name="Picture 1" descr="A close-up of a computer screen&#10;&#10;AI-generated content may be incorrect."/>
                     <pic:cNvPicPr/>
                   </pic:nvPicPr>
                   <pic:blipFill>
@@ -3928,6 +3928,393 @@
                     <a:xfrm>
                       <a:off x="0" y="0"/>
                       <a:ext cx="5943600" cy="954405"/>
+                    </a:xfrm>
+                    <a:prstGeom prst="rect">
+                      <a:avLst/>
+                    </a:prstGeom>
+                  </pic:spPr>
+                </pic:pic>
+              </a:graphicData>
+            </a:graphic>
+          </wp:inline>
+        </w:drawing>
+      </w:r>
+      <w:r>
+        <w:rPr>
+          <w:b/>
+          <w:bCs/>
+        </w:rPr>
+        <w:t>Bài 6:</w:t>
+      </w:r>
+      <w:r>
+        <w:t xml:space="preserve"> Sử dụng Multi-stage Build trong Dockerfile</w:t>
+      </w:r>
+      <w:r>
+        <w:tab/>
+      </w:r>
+    </w:p>
+    <w:p>
+      <w:r>
+        <w:tab/>
+        <w:t>Viết Dockerfile để build một ứng dụng Node.js với hai stage:</w:t>
+      </w:r>
+    </w:p>
+    <w:p>
+      <w:r>
+        <w:tab/>
+        <w:t>Stage 1: Dùng node:18 để build code.</w:t>
+      </w:r>
+    </w:p>
+    <w:p>
+      <w:r>
+        <w:tab/>
+        <w:t>Stage 2: Dùng node:18-alpine để chạy ứng dụng đã build.</w:t>
+      </w:r>
+    </w:p>
+    <w:p>
+      <w:r>
+        <w:rPr>
+          <w:b/>
+          <w:bCs/>
+        </w:rPr>
+        <w:t>Bước 1:</w:t>
+      </w:r>
+      <w:r>
+        <w:t xml:space="preserve"> Khởi tạo ứng dụng ExpressJS</w:t>
+      </w:r>
+    </w:p>
+    <w:p>
+      <w:r>
+        <w:lastRenderedPageBreak/>
+        <w:drawing>
+          <wp:inline distT="0" distB="0" distL="0" distR="0" wp14:anchorId="60978519" wp14:editId="5A4E0219">
+            <wp:extent cx="5477639" cy="5934903"/>
+            <wp:effectExtent l="0" t="0" r="8890" b="8890"/>
+            <wp:docPr id="2104972097" name="Picture 1" descr="A screenshot of a computer program&#10;&#10;AI-generated content may be incorrect."/>
+            <wp:cNvGraphicFramePr>
+              <a:graphicFrameLocks xmlns:a="http://schemas.openxmlformats.org/drawingml/2006/main" noChangeAspect="1"/>
+            </wp:cNvGraphicFramePr>
+            <a:graphic xmlns:a="http://schemas.openxmlformats.org/drawingml/2006/main">
+              <a:graphicData uri="http://schemas.openxmlformats.org/drawingml/2006/picture">
+                <pic:pic xmlns:pic="http://schemas.openxmlformats.org/drawingml/2006/picture">
+                  <pic:nvPicPr>
+                    <pic:cNvPr id="2104972097" name="Picture 1" descr="A screenshot of a computer program&#10;&#10;AI-generated content may be incorrect."/>
+                    <pic:cNvPicPr/>
+                  </pic:nvPicPr>
+                  <pic:blipFill>
+                    <a:blip r:embed="rId63"/>
+                    <a:stretch>
+                      <a:fillRect/>
+                    </a:stretch>
+                  </pic:blipFill>
+                  <pic:spPr>
+                    <a:xfrm>
+                      <a:off x="0" y="0"/>
+                      <a:ext cx="5477639" cy="5934903"/>
+                    </a:xfrm>
+                    <a:prstGeom prst="rect">
+                      <a:avLst/>
+                    </a:prstGeom>
+                  </pic:spPr>
+                </pic:pic>
+              </a:graphicData>
+            </a:graphic>
+          </wp:inline>
+        </w:drawing>
+      </w:r>
+    </w:p>
+    <w:p>
+      <w:r>
+        <w:drawing>
+          <wp:inline distT="0" distB="0" distL="0" distR="0" wp14:anchorId="1B3B324B" wp14:editId="3FDB05BF">
+            <wp:extent cx="4163006" cy="1343212"/>
+            <wp:effectExtent l="0" t="0" r="9525" b="9525"/>
+            <wp:docPr id="1778079576" name="Picture 1" descr="A screenshot of a computer program&#10;&#10;AI-generated content may be incorrect."/>
+            <wp:cNvGraphicFramePr>
+              <a:graphicFrameLocks xmlns:a="http://schemas.openxmlformats.org/drawingml/2006/main" noChangeAspect="1"/>
+            </wp:cNvGraphicFramePr>
+            <a:graphic xmlns:a="http://schemas.openxmlformats.org/drawingml/2006/main">
+              <a:graphicData uri="http://schemas.openxmlformats.org/drawingml/2006/picture">
+                <pic:pic xmlns:pic="http://schemas.openxmlformats.org/drawingml/2006/picture">
+                  <pic:nvPicPr>
+                    <pic:cNvPr id="1778079576" name="Picture 1" descr="A screenshot of a computer program&#10;&#10;AI-generated content may be incorrect."/>
+                    <pic:cNvPicPr/>
+                  </pic:nvPicPr>
+                  <pic:blipFill>
+                    <a:blip r:embed="rId64"/>
+                    <a:stretch>
+                      <a:fillRect/>
+                    </a:stretch>
+                  </pic:blipFill>
+                  <pic:spPr>
+                    <a:xfrm>
+                      <a:off x="0" y="0"/>
+                      <a:ext cx="4163006" cy="1343212"/>
+                    </a:xfrm>
+                    <a:prstGeom prst="rect">
+                      <a:avLst/>
+                    </a:prstGeom>
+                  </pic:spPr>
+                </pic:pic>
+              </a:graphicData>
+            </a:graphic>
+          </wp:inline>
+        </w:drawing>
+      </w:r>
+    </w:p>
+    <w:p>
+      <w:r>
+        <w:t>Bước 2: Viết nội dung cho index.js</w:t>
+      </w:r>
+    </w:p>
+    <w:p>
+      <w:r>
+        <w:lastRenderedPageBreak/>
+        <w:drawing>
+          <wp:inline distT="0" distB="0" distL="0" distR="0" wp14:anchorId="32B43EA5" wp14:editId="3CD544D6">
+            <wp:extent cx="5943600" cy="2597150"/>
+            <wp:effectExtent l="0" t="0" r="0" b="0"/>
+            <wp:docPr id="562316229" name="Picture 1" descr="A screen shot of a computer program&#10;&#10;AI-generated content may be incorrect."/>
+            <wp:cNvGraphicFramePr>
+              <a:graphicFrameLocks xmlns:a="http://schemas.openxmlformats.org/drawingml/2006/main" noChangeAspect="1"/>
+            </wp:cNvGraphicFramePr>
+            <a:graphic xmlns:a="http://schemas.openxmlformats.org/drawingml/2006/main">
+              <a:graphicData uri="http://schemas.openxmlformats.org/drawingml/2006/picture">
+                <pic:pic xmlns:pic="http://schemas.openxmlformats.org/drawingml/2006/picture">
+                  <pic:nvPicPr>
+                    <pic:cNvPr id="562316229" name="Picture 1" descr="A screen shot of a computer program&#10;&#10;AI-generated content may be incorrect."/>
+                    <pic:cNvPicPr/>
+                  </pic:nvPicPr>
+                  <pic:blipFill>
+                    <a:blip r:embed="rId65"/>
+                    <a:stretch>
+                      <a:fillRect/>
+                    </a:stretch>
+                  </pic:blipFill>
+                  <pic:spPr>
+                    <a:xfrm>
+                      <a:off x="0" y="0"/>
+                      <a:ext cx="5943600" cy="2597150"/>
+                    </a:xfrm>
+                    <a:prstGeom prst="rect">
+                      <a:avLst/>
+                    </a:prstGeom>
+                  </pic:spPr>
+                </pic:pic>
+              </a:graphicData>
+            </a:graphic>
+          </wp:inline>
+        </w:drawing>
+      </w:r>
+    </w:p>
+    <w:p>
+      <w:r>
+        <w:rPr>
+          <w:b/>
+          <w:bCs/>
+        </w:rPr>
+        <w:t>Bước 3:</w:t>
+      </w:r>
+      <w:r>
+        <w:t xml:space="preserve"> </w:t>
+      </w:r>
+      <w:r>
+        <w:t>Viết Dockerfile với Multi-stage Build</w:t>
+      </w:r>
+    </w:p>
+    <w:p>
+      <w:r>
+        <w:lastRenderedPageBreak/>
+        <w:drawing>
+          <wp:inline distT="0" distB="0" distL="0" distR="0" wp14:anchorId="34AF70A6" wp14:editId="77138FD2">
+            <wp:extent cx="4791744" cy="5306165"/>
+            <wp:effectExtent l="0" t="0" r="8890" b="8890"/>
+            <wp:docPr id="639225797" name="Picture 1" descr="A screenshot of a computer program&#10;&#10;AI-generated content may be incorrect."/>
+            <wp:cNvGraphicFramePr>
+              <a:graphicFrameLocks xmlns:a="http://schemas.openxmlformats.org/drawingml/2006/main" noChangeAspect="1"/>
+            </wp:cNvGraphicFramePr>
+            <a:graphic xmlns:a="http://schemas.openxmlformats.org/drawingml/2006/main">
+              <a:graphicData uri="http://schemas.openxmlformats.org/drawingml/2006/picture">
+                <pic:pic xmlns:pic="http://schemas.openxmlformats.org/drawingml/2006/picture">
+                  <pic:nvPicPr>
+                    <pic:cNvPr id="639225797" name="Picture 1" descr="A screenshot of a computer program&#10;&#10;AI-generated content may be incorrect."/>
+                    <pic:cNvPicPr/>
+                  </pic:nvPicPr>
+                  <pic:blipFill>
+                    <a:blip r:embed="rId66"/>
+                    <a:stretch>
+                      <a:fillRect/>
+                    </a:stretch>
+                  </pic:blipFill>
+                  <pic:spPr>
+                    <a:xfrm>
+                      <a:off x="0" y="0"/>
+                      <a:ext cx="4791744" cy="5306165"/>
+                    </a:xfrm>
+                    <a:prstGeom prst="rect">
+                      <a:avLst/>
+                    </a:prstGeom>
+                  </pic:spPr>
+                </pic:pic>
+              </a:graphicData>
+            </a:graphic>
+          </wp:inline>
+        </w:drawing>
+      </w:r>
+    </w:p>
+    <w:p>
+      <w:r>
+        <w:rPr>
+          <w:b/>
+          <w:bCs/>
+        </w:rPr>
+        <w:t>Bước 4:</w:t>
+      </w:r>
+      <w:r>
+        <w:t xml:space="preserve"> Build và Start </w:t>
+      </w:r>
+    </w:p>
+    <w:p>
+      <w:r>
+        <w:t>docker build -t multi-node-app .</w:t>
+      </w:r>
+    </w:p>
+    <w:p>
+      <w:r>
+        <w:lastRenderedPageBreak/>
+        <w:drawing>
+          <wp:inline distT="0" distB="0" distL="0" distR="0" wp14:anchorId="2B87F59B" wp14:editId="5F4E266F">
+            <wp:extent cx="5943600" cy="2464435"/>
+            <wp:effectExtent l="0" t="0" r="0" b="0"/>
+            <wp:docPr id="1150869277" name="Picture 1" descr="A screenshot of a computer program&#10;&#10;AI-generated content may be incorrect."/>
+            <wp:cNvGraphicFramePr>
+              <a:graphicFrameLocks xmlns:a="http://schemas.openxmlformats.org/drawingml/2006/main" noChangeAspect="1"/>
+            </wp:cNvGraphicFramePr>
+            <a:graphic xmlns:a="http://schemas.openxmlformats.org/drawingml/2006/main">
+              <a:graphicData uri="http://schemas.openxmlformats.org/drawingml/2006/picture">
+                <pic:pic xmlns:pic="http://schemas.openxmlformats.org/drawingml/2006/picture">
+                  <pic:nvPicPr>
+                    <pic:cNvPr id="1150869277" name="Picture 1" descr="A screenshot of a computer program&#10;&#10;AI-generated content may be incorrect."/>
+                    <pic:cNvPicPr/>
+                  </pic:nvPicPr>
+                  <pic:blipFill>
+                    <a:blip r:embed="rId67"/>
+                    <a:stretch>
+                      <a:fillRect/>
+                    </a:stretch>
+                  </pic:blipFill>
+                  <pic:spPr>
+                    <a:xfrm>
+                      <a:off x="0" y="0"/>
+                      <a:ext cx="5943600" cy="2464435"/>
+                    </a:xfrm>
+                    <a:prstGeom prst="rect">
+                      <a:avLst/>
+                    </a:prstGeom>
+                  </pic:spPr>
+                </pic:pic>
+              </a:graphicData>
+            </a:graphic>
+          </wp:inline>
+        </w:drawing>
+      </w:r>
+    </w:p>
+    <w:p>
+      <w:r>
+        <w:t>docker run -p 3000:3000 multi-node-app</w:t>
+      </w:r>
+    </w:p>
+    <w:p>
+      <w:r>
+        <w:drawing>
+          <wp:inline distT="0" distB="0" distL="0" distR="0" wp14:anchorId="78E19244" wp14:editId="7586169A">
+            <wp:extent cx="5943600" cy="749935"/>
+            <wp:effectExtent l="0" t="0" r="0" b="0"/>
+            <wp:docPr id="1444286679" name="Picture 1"/>
+            <wp:cNvGraphicFramePr>
+              <a:graphicFrameLocks xmlns:a="http://schemas.openxmlformats.org/drawingml/2006/main" noChangeAspect="1"/>
+            </wp:cNvGraphicFramePr>
+            <a:graphic xmlns:a="http://schemas.openxmlformats.org/drawingml/2006/main">
+              <a:graphicData uri="http://schemas.openxmlformats.org/drawingml/2006/picture">
+                <pic:pic xmlns:pic="http://schemas.openxmlformats.org/drawingml/2006/picture">
+                  <pic:nvPicPr>
+                    <pic:cNvPr id="1444286679" name=""/>
+                    <pic:cNvPicPr/>
+                  </pic:nvPicPr>
+                  <pic:blipFill>
+                    <a:blip r:embed="rId68"/>
+                    <a:stretch>
+                      <a:fillRect/>
+                    </a:stretch>
+                  </pic:blipFill>
+                  <pic:spPr>
+                    <a:xfrm>
+                      <a:off x="0" y="0"/>
+                      <a:ext cx="5943600" cy="749935"/>
+                    </a:xfrm>
+                    <a:prstGeom prst="rect">
+                      <a:avLst/>
+                    </a:prstGeom>
+                  </pic:spPr>
+                </pic:pic>
+              </a:graphicData>
+            </a:graphic>
+          </wp:inline>
+        </w:drawing>
+      </w:r>
+    </w:p>
+    <w:p>
+      <w:pPr>
+        <w:rPr>
+          <w:b/>
+          <w:bCs/>
+        </w:rPr>
+      </w:pPr>
+      <w:r>
+        <w:rPr>
+          <w:b/>
+          <w:bCs/>
+        </w:rPr>
+        <w:t>Kết quả:</w:t>
+      </w:r>
+    </w:p>
+    <w:p>
+      <w:pPr>
+        <w:rPr>
+          <w:b/>
+          <w:bCs/>
+        </w:rPr>
+      </w:pPr>
+      <w:r>
+        <w:rPr>
+          <w:b/>
+          <w:bCs/>
+        </w:rPr>
+        <w:drawing>
+          <wp:inline distT="0" distB="0" distL="0" distR="0" wp14:anchorId="1080E0B0" wp14:editId="245FE6C4">
+            <wp:extent cx="5943600" cy="912495"/>
+            <wp:effectExtent l="0" t="0" r="0" b="1905"/>
+            <wp:docPr id="11469210" name="Picture 1" descr="A close-up of a sign&#10;&#10;AI-generated content may be incorrect."/>
+            <wp:cNvGraphicFramePr>
+              <a:graphicFrameLocks xmlns:a="http://schemas.openxmlformats.org/drawingml/2006/main" noChangeAspect="1"/>
+            </wp:cNvGraphicFramePr>
+            <a:graphic xmlns:a="http://schemas.openxmlformats.org/drawingml/2006/main">
+              <a:graphicData uri="http://schemas.openxmlformats.org/drawingml/2006/picture">
+                <pic:pic xmlns:pic="http://schemas.openxmlformats.org/drawingml/2006/picture">
+                  <pic:nvPicPr>
+                    <pic:cNvPr id="11469210" name="Picture 1" descr="A close-up of a sign&#10;&#10;AI-generated content may be incorrect."/>
+                    <pic:cNvPicPr/>
+                  </pic:nvPicPr>
+                  <pic:blipFill>
+                    <a:blip r:embed="rId69"/>
+                    <a:stretch>
+                      <a:fillRect/>
+                    </a:stretch>
+                  </pic:blipFill>
+                  <pic:spPr>
+                    <a:xfrm>
+                      <a:off x="0" y="0"/>
+                      <a:ext cx="5943600" cy="912495"/>
                     </a:xfrm>
                     <a:prstGeom prst="rect">
                       <a:avLst/>

</xml_diff>

<commit_message>
Hoàn thành bài 7 phần 2
</commit_message>
<xml_diff>
--- a/Báo cáo thực hành - Docker.docx
+++ b/Báo cáo thực hành - Docker.docx
@@ -4227,18 +4227,18 @@
     <w:p>
       <w:r>
         <w:drawing>
-          <wp:inline distT="0" distB="0" distL="0" distR="0" wp14:anchorId="78E19244" wp14:editId="7586169A">
+          <wp:inline distT="0" distB="0" distL="0" distR="0" wp14:anchorId="78E19244" wp14:editId="410390F2">
             <wp:extent cx="5943600" cy="749935"/>
             <wp:effectExtent l="0" t="0" r="0" b="0"/>
-            <wp:docPr id="1444286679" name="Picture 1"/>
-            <wp:cNvGraphicFramePr>
-              <a:graphicFrameLocks xmlns:a="http://schemas.openxmlformats.org/drawingml/2006/main" noChangeAspect="1"/>
-            </wp:cNvGraphicFramePr>
-            <a:graphic xmlns:a="http://schemas.openxmlformats.org/drawingml/2006/main">
-              <a:graphicData uri="http://schemas.openxmlformats.org/drawingml/2006/picture">
-                <pic:pic xmlns:pic="http://schemas.openxmlformats.org/drawingml/2006/picture">
-                  <pic:nvPicPr>
-                    <pic:cNvPr id="1444286679" name=""/>
+            <wp:docPr id="1444286679" name="Picture 1" descr="A black screen with white text&#10;&#10;AI-generated content may be incorrect."/>
+            <wp:cNvGraphicFramePr>
+              <a:graphicFrameLocks xmlns:a="http://schemas.openxmlformats.org/drawingml/2006/main" noChangeAspect="1"/>
+            </wp:cNvGraphicFramePr>
+            <a:graphic xmlns:a="http://schemas.openxmlformats.org/drawingml/2006/main">
+              <a:graphicData uri="http://schemas.openxmlformats.org/drawingml/2006/picture">
+                <pic:pic xmlns:pic="http://schemas.openxmlformats.org/drawingml/2006/picture">
+                  <pic:nvPicPr>
+                    <pic:cNvPr id="1444286679" name="Picture 1" descr="A black screen with white text&#10;&#10;AI-generated content may be incorrect."/>
                     <pic:cNvPicPr/>
                   </pic:nvPicPr>
                   <pic:blipFill>
@@ -4325,6 +4325,220 @@
             </a:graphic>
           </wp:inline>
         </w:drawing>
+      </w:r>
+    </w:p>
+    <w:p>
+      <w:pPr>
+        <w:rPr>
+          <w:b/>
+          <w:bCs/>
+        </w:rPr>
+      </w:pPr>
+      <w:r>
+        <w:rPr>
+          <w:b/>
+          <w:bCs/>
+        </w:rPr>
+        <w:t xml:space="preserve">Bài 7: </w:t>
+      </w:r>
+      <w:r>
+        <w:t>Sử dụng biến môi trường trong Dockerfile</w:t>
+      </w:r>
+    </w:p>
+    <w:p>
+      <w:r>
+        <w:rPr>
+          <w:b/>
+          <w:bCs/>
+        </w:rPr>
+        <w:t xml:space="preserve">Bước 1: </w:t>
+      </w:r>
+      <w:r>
+        <w:t>Tạo ứng dụng python</w:t>
+      </w:r>
+    </w:p>
+    <w:p>
+      <w:r>
+        <w:drawing>
+          <wp:inline distT="0" distB="0" distL="0" distR="0" wp14:anchorId="5AA6FC8D" wp14:editId="0A3DF394">
+            <wp:extent cx="5943600" cy="1530350"/>
+            <wp:effectExtent l="0" t="0" r="0" b="0"/>
+            <wp:docPr id="311967906" name="Picture 1" descr="A screen shot of a computer code&#10;&#10;AI-generated content may be incorrect."/>
+            <wp:cNvGraphicFramePr>
+              <a:graphicFrameLocks xmlns:a="http://schemas.openxmlformats.org/drawingml/2006/main" noChangeAspect="1"/>
+            </wp:cNvGraphicFramePr>
+            <a:graphic xmlns:a="http://schemas.openxmlformats.org/drawingml/2006/main">
+              <a:graphicData uri="http://schemas.openxmlformats.org/drawingml/2006/picture">
+                <pic:pic xmlns:pic="http://schemas.openxmlformats.org/drawingml/2006/picture">
+                  <pic:nvPicPr>
+                    <pic:cNvPr id="311967906" name="Picture 1" descr="A screen shot of a computer code&#10;&#10;AI-generated content may be incorrect."/>
+                    <pic:cNvPicPr/>
+                  </pic:nvPicPr>
+                  <pic:blipFill>
+                    <a:blip r:embed="rId70"/>
+                    <a:stretch>
+                      <a:fillRect/>
+                    </a:stretch>
+                  </pic:blipFill>
+                  <pic:spPr>
+                    <a:xfrm>
+                      <a:off x="0" y="0"/>
+                      <a:ext cx="5943600" cy="1530350"/>
+                    </a:xfrm>
+                    <a:prstGeom prst="rect">
+                      <a:avLst/>
+                    </a:prstGeom>
+                  </pic:spPr>
+                </pic:pic>
+              </a:graphicData>
+            </a:graphic>
+          </wp:inline>
+        </w:drawing>
+      </w:r>
+    </w:p>
+    <w:p>
+      <w:r>
+        <w:lastRenderedPageBreak/>
+        <w:drawing>
+          <wp:inline distT="0" distB="0" distL="0" distR="0" wp14:anchorId="3E2F760D" wp14:editId="0C5D9CC9">
+            <wp:extent cx="5943600" cy="2416175"/>
+            <wp:effectExtent l="0" t="0" r="0" b="3175"/>
+            <wp:docPr id="696298434" name="Picture 1" descr="A screenshot of a computer&#10;&#10;AI-generated content may be incorrect."/>
+            <wp:cNvGraphicFramePr>
+              <a:graphicFrameLocks xmlns:a="http://schemas.openxmlformats.org/drawingml/2006/main" noChangeAspect="1"/>
+            </wp:cNvGraphicFramePr>
+            <a:graphic xmlns:a="http://schemas.openxmlformats.org/drawingml/2006/main">
+              <a:graphicData uri="http://schemas.openxmlformats.org/drawingml/2006/picture">
+                <pic:pic xmlns:pic="http://schemas.openxmlformats.org/drawingml/2006/picture">
+                  <pic:nvPicPr>
+                    <pic:cNvPr id="696298434" name="Picture 1" descr="A screenshot of a computer&#10;&#10;AI-generated content may be incorrect."/>
+                    <pic:cNvPicPr/>
+                  </pic:nvPicPr>
+                  <pic:blipFill>
+                    <a:blip r:embed="rId71"/>
+                    <a:stretch>
+                      <a:fillRect/>
+                    </a:stretch>
+                  </pic:blipFill>
+                  <pic:spPr>
+                    <a:xfrm>
+                      <a:off x="0" y="0"/>
+                      <a:ext cx="5943600" cy="2416175"/>
+                    </a:xfrm>
+                    <a:prstGeom prst="rect">
+                      <a:avLst/>
+                    </a:prstGeom>
+                  </pic:spPr>
+                </pic:pic>
+              </a:graphicData>
+            </a:graphic>
+          </wp:inline>
+        </w:drawing>
+      </w:r>
+    </w:p>
+    <w:p>
+      <w:r>
+        <w:rPr>
+          <w:b/>
+          <w:bCs/>
+        </w:rPr>
+        <w:t>Bước 2:</w:t>
+      </w:r>
+      <w:r>
+        <w:t xml:space="preserve"> Build và Start</w:t>
+      </w:r>
+    </w:p>
+    <w:p>
+      <w:r>
+        <w:drawing>
+          <wp:inline distT="0" distB="0" distL="0" distR="0" wp14:anchorId="34D445F6" wp14:editId="6F79EF16">
+            <wp:extent cx="5943600" cy="2058670"/>
+            <wp:effectExtent l="0" t="0" r="0" b="0"/>
+            <wp:docPr id="624891295" name="Picture 1" descr="A screen shot of a computer&#10;&#10;AI-generated content may be incorrect."/>
+            <wp:cNvGraphicFramePr>
+              <a:graphicFrameLocks xmlns:a="http://schemas.openxmlformats.org/drawingml/2006/main" noChangeAspect="1"/>
+            </wp:cNvGraphicFramePr>
+            <a:graphic xmlns:a="http://schemas.openxmlformats.org/drawingml/2006/main">
+              <a:graphicData uri="http://schemas.openxmlformats.org/drawingml/2006/picture">
+                <pic:pic xmlns:pic="http://schemas.openxmlformats.org/drawingml/2006/picture">
+                  <pic:nvPicPr>
+                    <pic:cNvPr id="624891295" name="Picture 1" descr="A screen shot of a computer&#10;&#10;AI-generated content may be incorrect."/>
+                    <pic:cNvPicPr/>
+                  </pic:nvPicPr>
+                  <pic:blipFill>
+                    <a:blip r:embed="rId72"/>
+                    <a:stretch>
+                      <a:fillRect/>
+                    </a:stretch>
+                  </pic:blipFill>
+                  <pic:spPr>
+                    <a:xfrm>
+                      <a:off x="0" y="0"/>
+                      <a:ext cx="5943600" cy="2058670"/>
+                    </a:xfrm>
+                    <a:prstGeom prst="rect">
+                      <a:avLst/>
+                    </a:prstGeom>
+                  </pic:spPr>
+                </pic:pic>
+              </a:graphicData>
+            </a:graphic>
+          </wp:inline>
+        </w:drawing>
+      </w:r>
+    </w:p>
+    <w:p>
+      <w:r>
+        <w:drawing>
+          <wp:inline distT="0" distB="0" distL="0" distR="0" wp14:anchorId="5992EE37" wp14:editId="3D4FFF9B">
+            <wp:extent cx="5943600" cy="230505"/>
+            <wp:effectExtent l="0" t="0" r="0" b="0"/>
+            <wp:docPr id="274740854" name="Picture 1"/>
+            <wp:cNvGraphicFramePr>
+              <a:graphicFrameLocks xmlns:a="http://schemas.openxmlformats.org/drawingml/2006/main" noChangeAspect="1"/>
+            </wp:cNvGraphicFramePr>
+            <a:graphic xmlns:a="http://schemas.openxmlformats.org/drawingml/2006/main">
+              <a:graphicData uri="http://schemas.openxmlformats.org/drawingml/2006/picture">
+                <pic:pic xmlns:pic="http://schemas.openxmlformats.org/drawingml/2006/picture">
+                  <pic:nvPicPr>
+                    <pic:cNvPr id="274740854" name=""/>
+                    <pic:cNvPicPr/>
+                  </pic:nvPicPr>
+                  <pic:blipFill>
+                    <a:blip r:embed="rId73"/>
+                    <a:stretch>
+                      <a:fillRect/>
+                    </a:stretch>
+                  </pic:blipFill>
+                  <pic:spPr>
+                    <a:xfrm>
+                      <a:off x="0" y="0"/>
+                      <a:ext cx="5943600" cy="230505"/>
+                    </a:xfrm>
+                    <a:prstGeom prst="rect">
+                      <a:avLst/>
+                    </a:prstGeom>
+                  </pic:spPr>
+                </pic:pic>
+              </a:graphicData>
+            </a:graphic>
+          </wp:inline>
+        </w:drawing>
+      </w:r>
+    </w:p>
+    <w:p>
+      <w:pPr>
+        <w:rPr>
+          <w:b/>
+          <w:bCs/>
+        </w:rPr>
+      </w:pPr>
+      <w:r>
+        <w:rPr>
+          <w:b/>
+          <w:bCs/>
+        </w:rPr>
+        <w:t>Kết quả:</w:t>
       </w:r>
     </w:p>
     <w:sectPr>
@@ -5175,7 +5389,6 @@
   <w:style w:type="character" w:default="1" w:styleId="DefaultParagraphFont">
     <w:name w:val="Default Paragraph Font"/>
     <w:uiPriority w:val="1"/>
-    <w:semiHidden/>
     <w:unhideWhenUsed/>
   </w:style>
   <w:style w:type="table" w:default="1" w:styleId="TableNormal">

</xml_diff>

<commit_message>
Hoàn thành bài 1 phần 1 -  docker-compose
</commit_message>
<xml_diff>
--- a/Báo cáo thực hành - Docker.docx
+++ b/Báo cáo thực hành - Docker.docx
@@ -4533,13 +4533,6 @@
           <w:bCs/>
         </w:rPr>
       </w:pPr>
-      <w:r>
-        <w:rPr>
-          <w:b/>
-          <w:bCs/>
-        </w:rPr>
-        <w:t>Kết quả:</w:t>
-      </w:r>
     </w:p>
     <w:sectPr>
       <w:pgSz w:w="12240" w:h="15840"/>

</xml_diff>